<commit_message>
Slight formatting and text changes to the request template Word doc.
</commit_message>
<xml_diff>
--- a/friendly-requests-server/templates/request_template.docx
+++ b/friendly-requests-server/templates/request_template.docx
@@ -1,11 +1,11 @@
 
 <file path=word/document.xml><?xml version="1.0" encoding="utf-8"?>
-<w:document xmlns:r="http://schemas.openxmlformats.org/officeDocument/2006/relationships" xmlns:wp="http://schemas.openxmlformats.org/drawingml/2006/wordprocessingDrawing" xmlns:w="http://schemas.openxmlformats.org/wordprocessingml/2006/main" xmlns:w10="urn:schemas-microsoft-com:office:word" xmlns:w14="http://schemas.microsoft.com/office/word/2010/wordml" xmlns:wps="http://schemas.microsoft.com/office/word/2010/wordprocessingShape" xmlns:wpg="http://schemas.microsoft.com/office/word/2010/wordprocessingGroup" xmlns:mc="http://schemas.openxmlformats.org/markup-compatibility/2006" xmlns:v="urn:schemas-microsoft-com:vml" xmlns:o="urn:schemas-microsoft-com:office:office" xmlns:m="http://schemas.openxmlformats.org/officeDocument/2006/math" mc:Ignorable="w14">
+<w:document xmlns:wpc="http://schemas.microsoft.com/office/word/2010/wordprocessingCanvas" xmlns:cx="http://schemas.microsoft.com/office/drawing/2014/chartex" xmlns:cx1="http://schemas.microsoft.com/office/drawing/2015/9/8/chartex" xmlns:cx2="http://schemas.microsoft.com/office/drawing/2015/10/21/chartex" xmlns:cx3="http://schemas.microsoft.com/office/drawing/2016/5/9/chartex" xmlns:cx4="http://schemas.microsoft.com/office/drawing/2016/5/10/chartex" xmlns:cx5="http://schemas.microsoft.com/office/drawing/2016/5/11/chartex" xmlns:cx6="http://schemas.microsoft.com/office/drawing/2016/5/12/chartex" xmlns:cx7="http://schemas.microsoft.com/office/drawing/2016/5/13/chartex" xmlns:cx8="http://schemas.microsoft.com/office/drawing/2016/5/14/chartex" xmlns:mc="http://schemas.openxmlformats.org/markup-compatibility/2006" xmlns:aink="http://schemas.microsoft.com/office/drawing/2016/ink" xmlns:am3d="http://schemas.microsoft.com/office/drawing/2017/model3d" xmlns:o="urn:schemas-microsoft-com:office:office" xmlns:r="http://schemas.openxmlformats.org/officeDocument/2006/relationships" xmlns:m="http://schemas.openxmlformats.org/officeDocument/2006/math" xmlns:v="urn:schemas-microsoft-com:vml" xmlns:wp14="http://schemas.microsoft.com/office/word/2010/wordprocessingDrawing" xmlns:wp="http://schemas.openxmlformats.org/drawingml/2006/wordprocessingDrawing" xmlns:w10="urn:schemas-microsoft-com:office:word" xmlns:w="http://schemas.openxmlformats.org/wordprocessingml/2006/main" xmlns:w14="http://schemas.microsoft.com/office/word/2010/wordml" xmlns:w15="http://schemas.microsoft.com/office/word/2012/wordml" xmlns:w16cid="http://schemas.microsoft.com/office/word/2016/wordml/cid" xmlns:w16se="http://schemas.microsoft.com/office/word/2015/wordml/symex" xmlns:wpg="http://schemas.microsoft.com/office/word/2010/wordprocessingGroup" xmlns:wpi="http://schemas.microsoft.com/office/word/2010/wordprocessingInk" xmlns:wne="http://schemas.microsoft.com/office/word/2006/wordml" xmlns:wps="http://schemas.microsoft.com/office/word/2010/wordprocessingShape" mc:Ignorable="w14 w15 w16se w16cid wp14">
   <w:body>
     <w:p>
       <w:pPr>
-        <w:pStyle w:val="Body A"/>
-        <w:widowControl w:val="1"/>
+        <w:pStyle w:val="BodyA"/>
+        <w:widowControl/>
         <w:tabs>
           <w:tab w:val="left" w:pos="720"/>
           <w:tab w:val="left" w:pos="1440"/>
@@ -22,24 +22,22 @@
           <w:tab w:val="left" w:pos="9360"/>
         </w:tabs>
         <w:rPr>
-          <w:b w:val="1"/>
-          <w:bCs w:val="1"/>
+          <w:b/>
+          <w:bCs/>
         </w:rPr>
       </w:pPr>
       <w:r>
         <w:rPr>
-          <w:b w:val="1"/>
-          <w:bCs w:val="1"/>
-          <w:rtl w:val="0"/>
-          <w:lang w:val="en-US"/>
+          <w:b/>
+          <w:bCs/>
         </w:rPr>
         <w:t>{{ department_contact_name }}</w:t>
       </w:r>
     </w:p>
     <w:p>
       <w:pPr>
-        <w:pStyle w:val="Body A"/>
-        <w:widowControl w:val="1"/>
+        <w:pStyle w:val="BodyA"/>
+        <w:widowControl/>
         <w:tabs>
           <w:tab w:val="left" w:pos="720"/>
           <w:tab w:val="left" w:pos="1440"/>
@@ -56,24 +54,22 @@
           <w:tab w:val="left" w:pos="9360"/>
         </w:tabs>
         <w:rPr>
-          <w:b w:val="1"/>
-          <w:bCs w:val="1"/>
+          <w:b/>
+          <w:bCs/>
         </w:rPr>
       </w:pPr>
       <w:r>
         <w:rPr>
-          <w:b w:val="1"/>
-          <w:bCs w:val="1"/>
-          <w:rtl w:val="0"/>
-          <w:lang w:val="en-US"/>
+          <w:b/>
+          <w:bCs/>
         </w:rPr>
         <w:t>{{ department_address1 }}</w:t>
       </w:r>
     </w:p>
     <w:p>
       <w:pPr>
-        <w:pStyle w:val="Body A"/>
-        <w:widowControl w:val="1"/>
+        <w:pStyle w:val="BodyA"/>
+        <w:widowControl/>
         <w:tabs>
           <w:tab w:val="left" w:pos="720"/>
           <w:tab w:val="left" w:pos="1440"/>
@@ -90,24 +86,22 @@
           <w:tab w:val="left" w:pos="9360"/>
         </w:tabs>
         <w:rPr>
-          <w:b w:val="1"/>
-          <w:bCs w:val="1"/>
+          <w:b/>
+          <w:bCs/>
         </w:rPr>
       </w:pPr>
       <w:r>
         <w:rPr>
-          <w:b w:val="1"/>
-          <w:bCs w:val="1"/>
-          <w:rtl w:val="0"/>
-          <w:lang w:val="en-US"/>
+          <w:b/>
+          <w:bCs/>
         </w:rPr>
         <w:t>{{ department_address2 }}</w:t>
       </w:r>
     </w:p>
     <w:p>
       <w:pPr>
-        <w:pStyle w:val="Body A"/>
-        <w:widowControl w:val="1"/>
+        <w:pStyle w:val="BodyA"/>
+        <w:widowControl/>
         <w:tabs>
           <w:tab w:val="left" w:pos="720"/>
           <w:tab w:val="left" w:pos="1440"/>
@@ -124,24 +118,22 @@
           <w:tab w:val="left" w:pos="9360"/>
         </w:tabs>
         <w:rPr>
-          <w:b w:val="1"/>
-          <w:bCs w:val="1"/>
+          <w:b/>
+          <w:bCs/>
         </w:rPr>
       </w:pPr>
       <w:r>
         <w:rPr>
-          <w:b w:val="1"/>
-          <w:bCs w:val="1"/>
-          <w:rtl w:val="0"/>
-          <w:lang w:val="en-US"/>
+          <w:b/>
+          <w:bCs/>
         </w:rPr>
         <w:t>{{ department_name }}</w:t>
       </w:r>
     </w:p>
     <w:p>
       <w:pPr>
-        <w:pStyle w:val="Body A"/>
-        <w:widowControl w:val="1"/>
+        <w:pStyle w:val="BodyA"/>
+        <w:widowControl/>
         <w:tabs>
           <w:tab w:val="left" w:pos="720"/>
           <w:tab w:val="left" w:pos="1440"/>
@@ -162,10 +154,10 @@
     </w:p>
     <w:p>
       <w:pPr>
-        <w:pStyle w:val="Preformatted Text"/>
+        <w:pStyle w:val="PreformattedText"/>
         <w:spacing w:line="360" w:lineRule="auto"/>
         <w:rPr>
-          <w:rFonts w:ascii="Times New Roman" w:cs="Times New Roman" w:hAnsi="Times New Roman" w:eastAsia="Times New Roman"/>
+          <w:rFonts w:ascii="Times New Roman" w:eastAsia="Times New Roman" w:hAnsi="Times New Roman" w:cs="Times New Roman"/>
           <w:sz w:val="24"/>
           <w:szCs w:val="24"/>
         </w:rPr>
@@ -175,18 +167,16 @@
           <w:rFonts w:ascii="Times New Roman" w:hAnsi="Times New Roman"/>
           <w:sz w:val="24"/>
           <w:szCs w:val="24"/>
-          <w:rtl w:val="0"/>
-          <w:lang w:val="en-US"/>
         </w:rPr>
         <w:t>Re: Public Records Request</w:t>
       </w:r>
     </w:p>
     <w:p>
       <w:pPr>
-        <w:pStyle w:val="Preformatted Text"/>
+        <w:pStyle w:val="PreformattedText"/>
         <w:spacing w:line="360" w:lineRule="auto"/>
         <w:rPr>
-          <w:rFonts w:ascii="Times New Roman" w:cs="Times New Roman" w:hAnsi="Times New Roman" w:eastAsia="Times New Roman"/>
+          <w:rFonts w:ascii="Times New Roman" w:eastAsia="Times New Roman" w:hAnsi="Times New Roman" w:cs="Times New Roman"/>
           <w:sz w:val="24"/>
           <w:szCs w:val="24"/>
         </w:rPr>
@@ -194,10 +184,10 @@
     </w:p>
     <w:p>
       <w:pPr>
-        <w:pStyle w:val="Preformatted Text"/>
+        <w:pStyle w:val="PreformattedText"/>
         <w:spacing w:line="360" w:lineRule="auto"/>
         <w:rPr>
-          <w:rFonts w:ascii="Times New Roman" w:cs="Times New Roman" w:hAnsi="Times New Roman" w:eastAsia="Times New Roman"/>
+          <w:rFonts w:ascii="Times New Roman" w:eastAsia="Times New Roman" w:hAnsi="Times New Roman" w:cs="Times New Roman"/>
           <w:sz w:val="24"/>
           <w:szCs w:val="24"/>
         </w:rPr>
@@ -207,18 +197,24 @@
           <w:rFonts w:ascii="Times New Roman" w:hAnsi="Times New Roman"/>
           <w:sz w:val="24"/>
           <w:szCs w:val="24"/>
-          <w:rtl w:val="0"/>
-          <w:lang w:val="en-US"/>
-        </w:rPr>
-        <w:t>Dear {{ department_contact_name }},</w:t>
+        </w:rPr>
+        <w:t>Dea</w:t>
+      </w:r>
+      <w:r>
+        <w:rPr>
+          <w:rFonts w:ascii="Times New Roman" w:hAnsi="Times New Roman"/>
+          <w:sz w:val="24"/>
+          <w:szCs w:val="24"/>
+        </w:rPr>
+        <w:t>r {{ department_contact_name }}:</w:t>
       </w:r>
     </w:p>
     <w:p>
       <w:pPr>
-        <w:pStyle w:val="Preformatted Text"/>
+        <w:pStyle w:val="PreformattedText"/>
         <w:spacing w:line="360" w:lineRule="auto"/>
         <w:rPr>
-          <w:rFonts w:ascii="Times New Roman" w:cs="Times New Roman" w:hAnsi="Times New Roman" w:eastAsia="Times New Roman"/>
+          <w:rFonts w:ascii="Times New Roman" w:eastAsia="Times New Roman" w:hAnsi="Times New Roman" w:cs="Times New Roman"/>
           <w:sz w:val="24"/>
           <w:szCs w:val="24"/>
         </w:rPr>
@@ -243,12 +239,10 @@
           <w:tab w:val="left" w:pos="9360"/>
         </w:tabs>
         <w:spacing w:after="240" w:line="360" w:lineRule="auto"/>
-        <w:ind w:firstLine="1440"/>
-        <w:rPr>
-          <w:rFonts w:ascii="Times New Roman" w:cs="Times New Roman" w:hAnsi="Times New Roman" w:eastAsia="Times New Roman"/>
-          <w:sz w:val="24"/>
-          <w:szCs w:val="24"/>
-          <w:u w:color="000000"/>
+        <w:rPr>
+          <w:rFonts w:ascii="Times New Roman" w:eastAsia="Times New Roman" w:hAnsi="Times New Roman" w:cs="Times New Roman"/>
+          <w:sz w:val="24"/>
+          <w:szCs w:val="24"/>
         </w:rPr>
       </w:pPr>
       <w:r>
@@ -256,44 +250,42 @@
           <w:rFonts w:ascii="Times New Roman" w:hAnsi="Times New Roman"/>
           <w:sz w:val="24"/>
           <w:szCs w:val="24"/>
-          <w:u w:color="000000"/>
-          <w:rtl w:val="0"/>
-          <w:lang w:val="en-US"/>
-        </w:rPr>
-        <w:t xml:space="preserve">Pursuant to the Ohio Public Records statute, Ohio Rev. Code </w:t>
-      </w:r>
-      <w:r>
-        <w:rPr>
-          <w:rFonts w:ascii="Times New Roman" w:hAnsi="Times New Roman" w:hint="default"/>
-          <w:sz w:val="24"/>
-          <w:szCs w:val="24"/>
-          <w:u w:color="000000"/>
-          <w:rtl w:val="0"/>
-          <w:lang w:val="en-US"/>
-        </w:rPr>
-        <w:t>§</w:t>
+        </w:rPr>
+        <w:t xml:space="preserve">Pursuant to the Ohio Public Records statute, Ohio Rev. Code §149.43, this letter serves as a request for documents retained by </w:t>
       </w:r>
       <w:r>
         <w:rPr>
           <w:rFonts w:ascii="Times New Roman" w:hAnsi="Times New Roman"/>
-          <w:sz w:val="24"/>
-          <w:szCs w:val="24"/>
-          <w:u w:color="000000"/>
-          <w:rtl w:val="0"/>
-          <w:lang w:val="en-US"/>
-        </w:rPr>
-        <w:t xml:space="preserve">149.43, this letter serves as a request for documents retained by </w:t>
+          <w:b/>
+          <w:bCs/>
+          <w:sz w:val="24"/>
+          <w:szCs w:val="24"/>
+        </w:rPr>
+        <w:t>{{ department_name }}</w:t>
       </w:r>
       <w:r>
         <w:rPr>
           <w:rFonts w:ascii="Times New Roman" w:hAnsi="Times New Roman"/>
-          <w:b w:val="1"/>
-          <w:bCs w:val="1"/>
-          <w:sz w:val="24"/>
-          <w:szCs w:val="24"/>
-          <w:u w:color="000000"/>
-          <w:rtl w:val="0"/>
-          <w:lang w:val="en-US"/>
+          <w:sz w:val="24"/>
+          <w:szCs w:val="24"/>
+        </w:rPr>
+        <w:t>.  In particular, please prepare and make available {% if copy_files is sameas false %}for inspection{% else %}to obtain copies of{% endif %} all files, documents, notes, audio and visual materials, digital and electronic information or other records of</w:t>
+      </w:r>
+      <w:r>
+        <w:rPr>
+          <w:rFonts w:ascii="Times New Roman" w:hAnsi="Times New Roman"/>
+          <w:sz w:val="24"/>
+          <w:szCs w:val="24"/>
+        </w:rPr>
+        <w:t xml:space="preserve"> </w:t>
+      </w:r>
+      <w:r>
+        <w:rPr>
+          <w:rFonts w:ascii="Times New Roman" w:hAnsi="Times New Roman"/>
+          <w:b/>
+          <w:bCs/>
+          <w:sz w:val="24"/>
+          <w:szCs w:val="24"/>
         </w:rPr>
         <w:t>{{ department_name }}</w:t>
       </w:r>
@@ -302,99 +294,6 @@
           <w:rFonts w:ascii="Times New Roman" w:hAnsi="Times New Roman"/>
           <w:sz w:val="24"/>
           <w:szCs w:val="24"/>
-          <w:u w:color="000000"/>
-          <w:rtl w:val="0"/>
-          <w:lang w:val="en-US"/>
-        </w:rPr>
-        <w:t>.  In particular, please prepare and make available {% if copy_files</w:t>
-      </w:r>
-      <w:r>
-        <w:rPr>
-          <w:rFonts w:ascii="Times New Roman" w:hAnsi="Times New Roman"/>
-          <w:sz w:val="24"/>
-          <w:szCs w:val="24"/>
-          <w:u w:color="000000"/>
-          <w:rtl w:val="0"/>
-          <w:lang w:val="en-US"/>
-        </w:rPr>
-        <w:t xml:space="preserve"> is</w:t>
-      </w:r>
-      <w:r>
-        <w:rPr>
-          <w:rFonts w:ascii="Times New Roman" w:hAnsi="Times New Roman"/>
-          <w:sz w:val="24"/>
-          <w:szCs w:val="24"/>
-          <w:u w:color="000000"/>
-          <w:rtl w:val="0"/>
-          <w:lang w:val="en-US"/>
-        </w:rPr>
-        <w:t xml:space="preserve"> </w:t>
-      </w:r>
-      <w:r>
-        <w:rPr>
-          <w:rFonts w:ascii="Times New Roman" w:hAnsi="Times New Roman"/>
-          <w:sz w:val="24"/>
-          <w:szCs w:val="24"/>
-          <w:u w:color="000000"/>
-          <w:rtl w:val="0"/>
-          <w:lang w:val="en-US"/>
-        </w:rPr>
-        <w:t>sameas</w:t>
-      </w:r>
-      <w:r>
-        <w:rPr>
-          <w:rFonts w:ascii="Times New Roman" w:hAnsi="Times New Roman"/>
-          <w:sz w:val="24"/>
-          <w:szCs w:val="24"/>
-          <w:u w:color="000000"/>
-          <w:rtl w:val="0"/>
-          <w:lang w:val="en-US"/>
-        </w:rPr>
-        <w:t xml:space="preserve"> </w:t>
-      </w:r>
-      <w:r>
-        <w:rPr>
-          <w:rFonts w:ascii="Times New Roman" w:hAnsi="Times New Roman"/>
-          <w:sz w:val="24"/>
-          <w:szCs w:val="24"/>
-          <w:u w:color="000000"/>
-          <w:rtl w:val="0"/>
-          <w:lang w:val="en-US"/>
-        </w:rPr>
-        <w:t>f</w:t>
-      </w:r>
-      <w:r>
-        <w:rPr>
-          <w:rFonts w:ascii="Times New Roman" w:hAnsi="Times New Roman"/>
-          <w:sz w:val="24"/>
-          <w:szCs w:val="24"/>
-          <w:u w:color="000000"/>
-          <w:rtl w:val="0"/>
-          <w:lang w:val="en-US"/>
-        </w:rPr>
-        <w:t xml:space="preserve">alse %}for inspection{% else %}to obtain copies of{% endif %} all files, documents, notes, audio and visual materials, digital and electronic information or other records of </w:t>
-      </w:r>
-      <w:r>
-        <w:rPr>
-          <w:rFonts w:ascii="Times New Roman" w:hAnsi="Times New Roman"/>
-          <w:b w:val="1"/>
-          <w:bCs w:val="1"/>
-          <w:sz w:val="24"/>
-          <w:szCs w:val="24"/>
-          <w:u w:color="000000"/>
-          <w:rtl w:val="0"/>
-          <w:lang w:val="en-US"/>
-        </w:rPr>
-        <w:t>{{ department_name }}</w:t>
-      </w:r>
-      <w:r>
-        <w:rPr>
-          <w:rFonts w:ascii="Times New Roman" w:hAnsi="Times New Roman"/>
-          <w:sz w:val="24"/>
-          <w:szCs w:val="24"/>
-          <w:u w:color="000000"/>
-          <w:rtl w:val="0"/>
-          <w:lang w:val="en-US"/>
         </w:rPr>
         <w:t>, including drafts and work papers (collectively referred to as "documents"), including but not limited to all documents relating to:</w:t>
       </w:r>
@@ -416,38 +315,11 @@
           <w:tab w:val="left" w:pos="9360"/>
         </w:tabs>
         <w:spacing w:before="240" w:after="240" w:line="360" w:lineRule="auto"/>
-        <w:ind w:left="2160" w:firstLine="0"/>
-        <w:rPr>
-          <w:caps w:val="0"/>
-          <w:smallCaps w:val="0"/>
-          <w:strike w:val="0"/>
-          <w:dstrike w:val="0"/>
-          <w:outline w:val="0"/>
-          <w:color w:val="000000"/>
-          <w:spacing w:val="0"/>
-          <w:kern w:val="0"/>
-          <w:position w:val="0"/>
-          <w:u w:val="none" w:color="000000"/>
-          <w:vertAlign w:val="baseline"/>
-        </w:rPr>
       </w:pPr>
       <w:r>
         <w:rPr>
-          <w:b w:val="1"/>
-          <w:bCs w:val="1"/>
-          <w:caps w:val="0"/>
-          <w:smallCaps w:val="0"/>
-          <w:strike w:val="0"/>
-          <w:dstrike w:val="0"/>
-          <w:outline w:val="0"/>
-          <w:color w:val="000000"/>
-          <w:spacing w:val="0"/>
-          <w:kern w:val="0"/>
-          <w:position w:val="0"/>
-          <w:u w:val="none" w:color="000000"/>
-          <w:vertAlign w:val="baseline"/>
-          <w:rtl w:val="0"/>
-          <w:lang w:val="en-US"/>
+          <w:b/>
+          <w:bCs/>
         </w:rPr>
         <w:t>{{ request_description }}</w:t>
       </w:r>
@@ -472,10 +344,10 @@
         </w:tabs>
         <w:spacing w:line="360" w:lineRule="auto"/>
         <w:rPr>
-          <w:rFonts w:ascii="Times New Roman" w:cs="Times New Roman" w:hAnsi="Times New Roman" w:eastAsia="Times New Roman"/>
-          <w:sz w:val="24"/>
-          <w:szCs w:val="24"/>
-          <w:shd w:val="clear" w:color="auto" w:fill="ffffff"/>
+          <w:rFonts w:ascii="Times New Roman" w:eastAsia="Times New Roman" w:hAnsi="Times New Roman" w:cs="Times New Roman"/>
+          <w:sz w:val="24"/>
+          <w:szCs w:val="24"/>
+          <w:shd w:val="clear" w:color="auto" w:fill="FFFFFF"/>
         </w:rPr>
       </w:pPr>
       <w:r>
@@ -483,20 +355,18 @@
           <w:rFonts w:ascii="Times New Roman" w:hAnsi="Times New Roman"/>
           <w:sz w:val="24"/>
           <w:szCs w:val="24"/>
-          <w:shd w:val="clear" w:color="auto" w:fill="ffffff"/>
-          <w:rtl w:val="0"/>
-          <w:lang w:val="en-US"/>
-        </w:rPr>
-        <w:t>If there are any fees for searching or copying these records, please inform me if the cost will exceed {{ nte_cost }}.</w:t>
-      </w:r>
-      <w:r>
-        <w:rPr>
-          <w:rFonts w:ascii="Times New Roman" w:hAnsi="Times New Roman" w:hint="default"/>
-          <w:sz w:val="24"/>
-          <w:szCs w:val="24"/>
-          <w:shd w:val="clear" w:color="auto" w:fill="ffffff"/>
-          <w:rtl w:val="0"/>
-          <w:lang w:val="en-US"/>
+          <w:shd w:val="clear" w:color="auto" w:fill="FFFFFF"/>
+        </w:rPr>
+        <w:t>If there are any fees for searching or copying these records, please inform me if the cost will exceed {{ nte_cost }}. {% if waive_fees is sameas true %}However, I would also like to request a waiver of all fees in that the disclosure of the requested information is in the public interest and will contribute significantly to the public’s understanding of the issue.{% endif %}</w:t>
+      </w:r>
+      <w:r>
+        <w:rPr>
+          <w:rFonts w:ascii="Times New Roman" w:hAnsi="Times New Roman"/>
+          <w:b/>
+          <w:bCs/>
+          <w:sz w:val="24"/>
+          <w:szCs w:val="24"/>
+          <w:shd w:val="clear" w:color="auto" w:fill="FFFFFF"/>
         </w:rPr>
         <w:t> </w:t>
       </w:r>
@@ -505,101 +375,38 @@
           <w:rFonts w:ascii="Times New Roman" w:hAnsi="Times New Roman"/>
           <w:sz w:val="24"/>
           <w:szCs w:val="24"/>
-          <w:shd w:val="clear" w:color="auto" w:fill="ffffff"/>
-          <w:rtl w:val="0"/>
-          <w:lang w:val="en-US"/>
-        </w:rPr>
-        <w:t>{% if waive_fees</w:t>
+          <w:shd w:val="clear" w:color="auto" w:fill="FFFFFF"/>
+        </w:rPr>
+        <w:t>T</w:t>
       </w:r>
       <w:r>
         <w:rPr>
           <w:rFonts w:ascii="Times New Roman" w:hAnsi="Times New Roman"/>
           <w:sz w:val="24"/>
           <w:szCs w:val="24"/>
-          <w:shd w:val="clear" w:color="auto" w:fill="ffffff"/>
-          <w:rtl w:val="0"/>
-          <w:lang w:val="en-US"/>
-        </w:rPr>
-        <w:t xml:space="preserve"> is sameas true</w:t>
+          <w:shd w:val="clear" w:color="auto" w:fill="FFFFFF"/>
+        </w:rPr>
+        <w:t>his information is not being sought for commercial purposes</w:t>
       </w:r>
       <w:r>
         <w:rPr>
           <w:rFonts w:ascii="Times New Roman" w:hAnsi="Times New Roman"/>
           <w:sz w:val="24"/>
           <w:szCs w:val="24"/>
-          <w:shd w:val="clear" w:color="auto" w:fill="ffffff"/>
-          <w:rtl w:val="0"/>
-          <w:lang w:val="en-US"/>
-        </w:rPr>
-        <w:t xml:space="preserve"> %}However, I would also like to request a waiver of all fees in that the disclosure of the requested information is in the public interest and will contribute significantly to the public</w:t>
-      </w:r>
-      <w:r>
-        <w:rPr>
-          <w:rFonts w:ascii="Times New Roman" w:hAnsi="Times New Roman" w:hint="default"/>
-          <w:sz w:val="24"/>
-          <w:szCs w:val="24"/>
-          <w:shd w:val="clear" w:color="auto" w:fill="ffffff"/>
-          <w:rtl w:val="0"/>
-          <w:lang w:val="en-US"/>
-        </w:rPr>
-        <w:t>’</w:t>
-      </w:r>
+          <w:shd w:val="clear" w:color="auto" w:fill="FFFFFF"/>
+        </w:rPr>
+        <w:t>, and disclosure of this information is in the public interest</w:t>
+      </w:r>
+      <w:bookmarkStart w:id="0" w:name="_GoBack"/>
+      <w:bookmarkEnd w:id="0"/>
       <w:r>
         <w:rPr>
           <w:rFonts w:ascii="Times New Roman" w:hAnsi="Times New Roman"/>
           <w:sz w:val="24"/>
           <w:szCs w:val="24"/>
-          <w:shd w:val="clear" w:color="auto" w:fill="ffffff"/>
-          <w:rtl w:val="0"/>
-          <w:lang w:val="en-US"/>
-        </w:rPr>
-        <w:t>s understanding of the issue.{% endif %}</w:t>
-      </w:r>
-      <w:r>
-        <w:rPr>
-          <w:rFonts w:ascii="Times New Roman" w:hAnsi="Times New Roman" w:hint="default"/>
-          <w:b w:val="1"/>
-          <w:bCs w:val="1"/>
-          <w:sz w:val="24"/>
-          <w:szCs w:val="24"/>
-          <w:shd w:val="clear" w:color="auto" w:fill="ffffff"/>
-          <w:rtl w:val="0"/>
-          <w:lang w:val="en-US"/>
-        </w:rPr>
-        <w:t> </w:t>
-      </w:r>
-      <w:r>
-        <w:rPr>
-          <w:rFonts w:ascii="Times New Roman" w:hAnsi="Times New Roman"/>
-          <w:sz w:val="24"/>
-          <w:szCs w:val="24"/>
-          <w:shd w:val="clear" w:color="auto" w:fill="ffffff"/>
-          <w:rtl w:val="0"/>
-          <w:lang w:val="en-US"/>
-        </w:rPr>
-        <w:t xml:space="preserve">This information is not being sought for commercial purposes. {% if request_goals </w:t>
-      </w:r>
-      <w:r>
-        <w:rPr>
-          <w:rFonts w:ascii="Times New Roman" w:hAnsi="Times New Roman"/>
-          <w:sz w:val="24"/>
-          <w:szCs w:val="24"/>
-          <w:shd w:val="clear" w:color="auto" w:fill="ffffff"/>
-          <w:rtl w:val="0"/>
-          <w:lang w:val="en-US"/>
-        </w:rPr>
-        <w:t xml:space="preserve">is defined </w:t>
-      </w:r>
-      <w:r>
-        <w:rPr>
-          <w:rFonts w:ascii="Times New Roman" w:hAnsi="Times New Roman"/>
-          <w:sz w:val="24"/>
-          <w:szCs w:val="24"/>
-          <w:shd w:val="clear" w:color="auto" w:fill="ffffff"/>
-          <w:rtl w:val="0"/>
-          <w:lang w:val="en-US"/>
-        </w:rPr>
-        <w:t>%}{{ request_goals }}{% endif %}</w:t>
+          <w:shd w:val="clear" w:color="auto" w:fill="FFFFFF"/>
+        </w:rPr>
+        <w:t>. {% if request_goals is defined %}{{ request_goals }}{% endif %}</w:t>
       </w:r>
     </w:p>
     <w:p>
@@ -622,20 +429,18 @@
         </w:tabs>
         <w:spacing w:line="360" w:lineRule="auto"/>
         <w:rPr>
-          <w:rFonts w:ascii="Times New Roman" w:cs="Times New Roman" w:hAnsi="Times New Roman" w:eastAsia="Times New Roman"/>
-          <w:sz w:val="24"/>
-          <w:szCs w:val="24"/>
-          <w:shd w:val="clear" w:color="auto" w:fill="ffffff"/>
+          <w:rFonts w:ascii="Times New Roman" w:eastAsia="Times New Roman" w:hAnsi="Times New Roman" w:cs="Times New Roman"/>
+          <w:sz w:val="24"/>
+          <w:szCs w:val="24"/>
+          <w:shd w:val="clear" w:color="auto" w:fill="FFFFFF"/>
         </w:rPr>
       </w:pPr>
       <w:r>
         <w:rPr>
-          <w:rFonts w:ascii="Times New Roman" w:hAnsi="Times New Roman" w:hint="default"/>
-          <w:sz w:val="24"/>
-          <w:szCs w:val="24"/>
-          <w:shd w:val="clear" w:color="auto" w:fill="ffffff"/>
-          <w:rtl w:val="0"/>
-          <w:lang w:val="en-US"/>
+          <w:rFonts w:ascii="Times New Roman" w:hAnsi="Times New Roman"/>
+          <w:sz w:val="24"/>
+          <w:szCs w:val="24"/>
+          <w:shd w:val="clear" w:color="auto" w:fill="FFFFFF"/>
         </w:rPr>
         <w:t> </w:t>
       </w:r>
@@ -660,10 +465,10 @@
         </w:tabs>
         <w:spacing w:line="360" w:lineRule="auto"/>
         <w:rPr>
-          <w:rFonts w:ascii="Times New Roman" w:cs="Times New Roman" w:hAnsi="Times New Roman" w:eastAsia="Times New Roman"/>
-          <w:sz w:val="24"/>
-          <w:szCs w:val="24"/>
-          <w:shd w:val="clear" w:color="auto" w:fill="ffffff"/>
+          <w:rFonts w:ascii="Times New Roman" w:eastAsia="Times New Roman" w:hAnsi="Times New Roman" w:cs="Times New Roman"/>
+          <w:sz w:val="24"/>
+          <w:szCs w:val="24"/>
+          <w:shd w:val="clear" w:color="auto" w:fill="FFFFFF"/>
         </w:rPr>
       </w:pPr>
       <w:r>
@@ -671,55 +476,27 @@
           <w:rFonts w:ascii="Times New Roman" w:hAnsi="Times New Roman"/>
           <w:sz w:val="24"/>
           <w:szCs w:val="24"/>
-          <w:shd w:val="clear" w:color="auto" w:fill="ffffff"/>
-          <w:rtl w:val="0"/>
-          <w:lang w:val="en-US"/>
-        </w:rPr>
-        <w:t xml:space="preserve">I would request a prompt response to this request. {% if date_needed </w:t>
+          <w:shd w:val="clear" w:color="auto" w:fill="FFFFFF"/>
+        </w:rPr>
+        <w:t xml:space="preserve">I would request a prompt response to this request. {% if date_needed is defined %} If feasible, I would like the information by {{ date_needed }}.{% endif %} If you expect a significant delay in responding to or in fulfilling this request, please contact me with information about when I might expect the fulfillment of the request. If any of the following requests prove to be unduly burdensome, then please contact me at </w:t>
       </w:r>
       <w:r>
         <w:rPr>
           <w:rFonts w:ascii="Times New Roman" w:hAnsi="Times New Roman"/>
-          <w:sz w:val="24"/>
-          <w:szCs w:val="24"/>
-          <w:shd w:val="clear" w:color="auto" w:fill="ffffff"/>
-          <w:rtl w:val="0"/>
-          <w:lang w:val="en-US"/>
-        </w:rPr>
-        <w:t xml:space="preserve">is defined </w:t>
+          <w:b/>
+          <w:bCs/>
+          <w:sz w:val="24"/>
+          <w:szCs w:val="24"/>
+          <w:shd w:val="clear" w:color="auto" w:fill="FFFFFF"/>
+        </w:rPr>
+        <w:t xml:space="preserve">{{ phone_number }} </w:t>
       </w:r>
       <w:r>
         <w:rPr>
           <w:rFonts w:ascii="Times New Roman" w:hAnsi="Times New Roman"/>
           <w:sz w:val="24"/>
           <w:szCs w:val="24"/>
-          <w:shd w:val="clear" w:color="auto" w:fill="ffffff"/>
-          <w:rtl w:val="0"/>
-          <w:lang w:val="en-US"/>
-        </w:rPr>
-        <w:t xml:space="preserve">%} If feasible, I would like the information by {{ date_needed }}.{% endif %} If you expect a significant delay in responding to or in fulfilling this request, please contact me with information about when I might expect the fulfillment of the request. If any of the following requests prove to be unduly burdensome, then please contact me at </w:t>
-      </w:r>
-      <w:r>
-        <w:rPr>
-          <w:rFonts w:ascii="Times New Roman" w:hAnsi="Times New Roman"/>
-          <w:b w:val="1"/>
-          <w:bCs w:val="1"/>
-          <w:sz w:val="24"/>
-          <w:szCs w:val="24"/>
-          <w:shd w:val="clear" w:color="auto" w:fill="ffffff"/>
-          <w:rtl w:val="0"/>
-          <w:lang w:val="en-US"/>
-        </w:rPr>
-        <w:t xml:space="preserve">{{ phone_number }} </w:t>
-      </w:r>
-      <w:r>
-        <w:rPr>
-          <w:rFonts w:ascii="Times New Roman" w:hAnsi="Times New Roman"/>
-          <w:sz w:val="24"/>
-          <w:szCs w:val="24"/>
-          <w:shd w:val="clear" w:color="auto" w:fill="ffffff"/>
-          <w:rtl w:val="0"/>
-          <w:lang w:val="en-US"/>
+          <w:shd w:val="clear" w:color="auto" w:fill="FFFFFF"/>
         </w:rPr>
         <w:t>so that we may evaluate whether it is appropriate to limit or narrow the scope of these requests.</w:t>
       </w:r>
@@ -744,20 +521,18 @@
         </w:tabs>
         <w:spacing w:line="360" w:lineRule="auto"/>
         <w:rPr>
-          <w:rFonts w:ascii="Times New Roman" w:cs="Times New Roman" w:hAnsi="Times New Roman" w:eastAsia="Times New Roman"/>
-          <w:sz w:val="24"/>
-          <w:szCs w:val="24"/>
-          <w:shd w:val="clear" w:color="auto" w:fill="ffffff"/>
+          <w:rFonts w:ascii="Times New Roman" w:eastAsia="Times New Roman" w:hAnsi="Times New Roman" w:cs="Times New Roman"/>
+          <w:sz w:val="24"/>
+          <w:szCs w:val="24"/>
+          <w:shd w:val="clear" w:color="auto" w:fill="FFFFFF"/>
         </w:rPr>
       </w:pPr>
       <w:r>
         <w:rPr>
-          <w:rFonts w:ascii="Times New Roman" w:hAnsi="Times New Roman" w:hint="default"/>
-          <w:sz w:val="24"/>
-          <w:szCs w:val="24"/>
-          <w:shd w:val="clear" w:color="auto" w:fill="ffffff"/>
-          <w:rtl w:val="0"/>
-          <w:lang w:val="en-US"/>
+          <w:rFonts w:ascii="Times New Roman" w:hAnsi="Times New Roman"/>
+          <w:sz w:val="24"/>
+          <w:szCs w:val="24"/>
+          <w:shd w:val="clear" w:color="auto" w:fill="FFFFFF"/>
         </w:rPr>
         <w:t> </w:t>
       </w:r>
@@ -782,10 +557,10 @@
         </w:tabs>
         <w:spacing w:line="360" w:lineRule="auto"/>
         <w:rPr>
-          <w:rFonts w:ascii="Times New Roman" w:cs="Times New Roman" w:hAnsi="Times New Roman" w:eastAsia="Times New Roman"/>
-          <w:sz w:val="24"/>
-          <w:szCs w:val="24"/>
-          <w:shd w:val="clear" w:color="auto" w:fill="ffffff"/>
+          <w:rFonts w:ascii="Times New Roman" w:eastAsia="Times New Roman" w:hAnsi="Times New Roman" w:cs="Times New Roman"/>
+          <w:sz w:val="24"/>
+          <w:szCs w:val="24"/>
+          <w:shd w:val="clear" w:color="auto" w:fill="FFFFFF"/>
         </w:rPr>
       </w:pPr>
       <w:r>
@@ -793,9 +568,7 @@
           <w:rFonts w:ascii="Times New Roman" w:hAnsi="Times New Roman"/>
           <w:sz w:val="24"/>
           <w:szCs w:val="24"/>
-          <w:shd w:val="clear" w:color="auto" w:fill="ffffff"/>
-          <w:rtl w:val="0"/>
-          <w:lang w:val="en-US"/>
+          <w:shd w:val="clear" w:color="auto" w:fill="FFFFFF"/>
         </w:rPr>
         <w:t>If you deny any or all of this request, please cite each specific exemption you feel justifies the refusal to release the information and notify me of the appeal procedures available to me under the law.</w:t>
       </w:r>
@@ -820,31 +593,39 @@
         </w:tabs>
         <w:spacing w:line="360" w:lineRule="auto"/>
         <w:rPr>
-          <w:rFonts w:ascii="Times New Roman" w:cs="Times New Roman" w:hAnsi="Times New Roman" w:eastAsia="Times New Roman"/>
-          <w:sz w:val="24"/>
-          <w:szCs w:val="24"/>
-          <w:shd w:val="clear" w:color="auto" w:fill="ffffff"/>
+          <w:rFonts w:ascii="Times New Roman" w:eastAsia="Times New Roman" w:hAnsi="Times New Roman" w:cs="Times New Roman"/>
+          <w:sz w:val="24"/>
+          <w:szCs w:val="24"/>
+          <w:shd w:val="clear" w:color="auto" w:fill="FFFFFF"/>
         </w:rPr>
       </w:pPr>
       <w:r>
         <w:rPr>
-          <w:rFonts w:ascii="Arial Unicode MS" w:cs="Arial Unicode MS" w:hAnsi="Arial Unicode MS" w:eastAsia="Arial Unicode MS"/>
-          <w:sz w:val="24"/>
-          <w:szCs w:val="24"/>
-          <w:shd w:val="clear" w:color="auto" w:fill="ffffff"/>
-        </w:rPr>
-        <w:br w:type="textWrapping"/>
+          <w:rFonts w:ascii="Arial Unicode MS" w:hAnsi="Arial Unicode MS"/>
+          <w:sz w:val="24"/>
+          <w:szCs w:val="24"/>
+          <w:shd w:val="clear" w:color="auto" w:fill="FFFFFF"/>
+        </w:rPr>
+        <w:lastRenderedPageBreak/>
+        <w:br/>
       </w:r>
       <w:r>
         <w:rPr>
           <w:rFonts w:ascii="Times New Roman" w:hAnsi="Times New Roman"/>
           <w:sz w:val="24"/>
           <w:szCs w:val="24"/>
-          <w:shd w:val="clear" w:color="auto" w:fill="ffffff"/>
-          <w:rtl w:val="0"/>
-          <w:lang w:val="en-US"/>
-        </w:rPr>
-        <w:t>Thank you for considering my request.</w:t>
+          <w:shd w:val="clear" w:color="auto" w:fill="FFFFFF"/>
+        </w:rPr>
+        <w:t>I appreciate your time and attention to this matter, and t</w:t>
+      </w:r>
+      <w:r>
+        <w:rPr>
+          <w:rFonts w:ascii="Times New Roman" w:hAnsi="Times New Roman"/>
+          <w:sz w:val="24"/>
+          <w:szCs w:val="24"/>
+          <w:shd w:val="clear" w:color="auto" w:fill="FFFFFF"/>
+        </w:rPr>
+        <w:t>hank you for considering my request.</w:t>
       </w:r>
     </w:p>
     <w:p>
@@ -867,29 +648,27 @@
         </w:tabs>
         <w:spacing w:line="360" w:lineRule="auto"/>
         <w:rPr>
-          <w:rFonts w:ascii="Times New Roman" w:cs="Times New Roman" w:hAnsi="Times New Roman" w:eastAsia="Times New Roman"/>
-          <w:sz w:val="24"/>
-          <w:szCs w:val="24"/>
-          <w:shd w:val="clear" w:color="auto" w:fill="ffffff"/>
+          <w:rFonts w:ascii="Times New Roman" w:eastAsia="Times New Roman" w:hAnsi="Times New Roman" w:cs="Times New Roman"/>
+          <w:sz w:val="24"/>
+          <w:szCs w:val="24"/>
+          <w:shd w:val="clear" w:color="auto" w:fill="FFFFFF"/>
         </w:rPr>
       </w:pPr>
       <w:r>
         <w:rPr>
-          <w:rFonts w:ascii="Arial Unicode MS" w:cs="Arial Unicode MS" w:hAnsi="Arial Unicode MS" w:eastAsia="Arial Unicode MS"/>
-          <w:sz w:val="24"/>
-          <w:szCs w:val="24"/>
-          <w:shd w:val="clear" w:color="auto" w:fill="ffffff"/>
-        </w:rPr>
-        <w:br w:type="textWrapping"/>
+          <w:rFonts w:ascii="Arial Unicode MS" w:hAnsi="Arial Unicode MS"/>
+          <w:sz w:val="24"/>
+          <w:szCs w:val="24"/>
+          <w:shd w:val="clear" w:color="auto" w:fill="FFFFFF"/>
+        </w:rPr>
+        <w:br/>
       </w:r>
       <w:r>
         <w:rPr>
           <w:rFonts w:ascii="Times New Roman" w:hAnsi="Times New Roman"/>
           <w:sz w:val="24"/>
           <w:szCs w:val="24"/>
-          <w:shd w:val="clear" w:color="auto" w:fill="ffffff"/>
-          <w:rtl w:val="0"/>
-          <w:lang w:val="en-US"/>
+          <w:shd w:val="clear" w:color="auto" w:fill="FFFFFF"/>
         </w:rPr>
         <w:t>Sincerely,</w:t>
       </w:r>
@@ -914,10 +693,10 @@
         </w:tabs>
         <w:spacing w:line="360" w:lineRule="auto"/>
         <w:rPr>
-          <w:rFonts w:ascii="Times New Roman" w:cs="Times New Roman" w:hAnsi="Times New Roman" w:eastAsia="Times New Roman"/>
-          <w:sz w:val="24"/>
-          <w:szCs w:val="24"/>
-          <w:shd w:val="clear" w:color="auto" w:fill="ffffff"/>
+          <w:rFonts w:ascii="Times New Roman" w:eastAsia="Times New Roman" w:hAnsi="Times New Roman" w:cs="Times New Roman"/>
+          <w:sz w:val="24"/>
+          <w:szCs w:val="24"/>
+          <w:shd w:val="clear" w:color="auto" w:fill="FFFFFF"/>
         </w:rPr>
       </w:pPr>
     </w:p>
@@ -941,10 +720,10 @@
         </w:tabs>
         <w:spacing w:line="360" w:lineRule="auto"/>
         <w:rPr>
-          <w:rFonts w:ascii="Times New Roman" w:cs="Times New Roman" w:hAnsi="Times New Roman" w:eastAsia="Times New Roman"/>
-          <w:sz w:val="24"/>
-          <w:szCs w:val="24"/>
-          <w:shd w:val="clear" w:color="auto" w:fill="ffffff"/>
+          <w:rFonts w:ascii="Times New Roman" w:eastAsia="Times New Roman" w:hAnsi="Times New Roman" w:cs="Times New Roman"/>
+          <w:sz w:val="24"/>
+          <w:szCs w:val="24"/>
+          <w:shd w:val="clear" w:color="auto" w:fill="FFFFFF"/>
         </w:rPr>
       </w:pPr>
     </w:p>
@@ -968,98 +747,97 @@
           <w:tab w:val="left" w:pos="9360"/>
         </w:tabs>
         <w:spacing w:line="360" w:lineRule="auto"/>
-        <w:ind w:left="4320" w:firstLine="0"/>
       </w:pPr>
       <w:r>
         <w:rPr>
           <w:rFonts w:ascii="Times New Roman" w:hAnsi="Times New Roman"/>
           <w:sz w:val="24"/>
           <w:szCs w:val="24"/>
-          <w:u w:color="000000"/>
-          <w:rtl w:val="0"/>
-          <w:lang w:val="en-US"/>
         </w:rPr>
         <w:t>{{ requester_name }}</w:t>
       </w:r>
     </w:p>
     <w:sectPr>
-      <w:headerReference w:type="default" r:id="rId4"/>
-      <w:footerReference w:type="default" r:id="rId5"/>
-      <w:pgSz w:w="12240" w:h="15840" w:orient="portrait"/>
-      <w:pgMar w:top="1134" w:right="1134" w:bottom="1134" w:left="1134" w:header="0" w:footer="0"/>
-      <w:bidi w:val="0"/>
+      <w:headerReference w:type="default" r:id="rId6"/>
+      <w:footerReference w:type="default" r:id="rId7"/>
+      <w:pgSz w:w="12240" w:h="15840"/>
+      <w:pgMar w:top="1134" w:right="1134" w:bottom="1134" w:left="1134" w:header="0" w:footer="0" w:gutter="0"/>
+      <w:cols w:space="720"/>
     </w:sectPr>
   </w:body>
 </w:document>
 </file>
 
+<file path=word/endnotes.xml><?xml version="1.0" encoding="utf-8"?>
+<w:endnotes xmlns:wpc="http://schemas.microsoft.com/office/word/2010/wordprocessingCanvas" xmlns:cx="http://schemas.microsoft.com/office/drawing/2014/chartex" xmlns:cx1="http://schemas.microsoft.com/office/drawing/2015/9/8/chartex" xmlns:cx2="http://schemas.microsoft.com/office/drawing/2015/10/21/chartex" xmlns:cx3="http://schemas.microsoft.com/office/drawing/2016/5/9/chartex" xmlns:cx4="http://schemas.microsoft.com/office/drawing/2016/5/10/chartex" xmlns:cx5="http://schemas.microsoft.com/office/drawing/2016/5/11/chartex" xmlns:cx6="http://schemas.microsoft.com/office/drawing/2016/5/12/chartex" xmlns:cx7="http://schemas.microsoft.com/office/drawing/2016/5/13/chartex" xmlns:cx8="http://schemas.microsoft.com/office/drawing/2016/5/14/chartex" xmlns:mc="http://schemas.openxmlformats.org/markup-compatibility/2006" xmlns:aink="http://schemas.microsoft.com/office/drawing/2016/ink" xmlns:am3d="http://schemas.microsoft.com/office/drawing/2017/model3d" xmlns:o="urn:schemas-microsoft-com:office:office" xmlns:r="http://schemas.openxmlformats.org/officeDocument/2006/relationships" xmlns:m="http://schemas.openxmlformats.org/officeDocument/2006/math" xmlns:v="urn:schemas-microsoft-com:vml" xmlns:wp14="http://schemas.microsoft.com/office/word/2010/wordprocessingDrawing" xmlns:wp="http://schemas.openxmlformats.org/drawingml/2006/wordprocessingDrawing" xmlns:w10="urn:schemas-microsoft-com:office:word" xmlns:w="http://schemas.openxmlformats.org/wordprocessingml/2006/main" xmlns:w14="http://schemas.microsoft.com/office/word/2010/wordml" xmlns:w15="http://schemas.microsoft.com/office/word/2012/wordml" xmlns:w16cid="http://schemas.microsoft.com/office/word/2016/wordml/cid" xmlns:w16se="http://schemas.microsoft.com/office/word/2015/wordml/symex" xmlns:wpg="http://schemas.microsoft.com/office/word/2010/wordprocessingGroup" xmlns:wpi="http://schemas.microsoft.com/office/word/2010/wordprocessingInk" xmlns:wne="http://schemas.microsoft.com/office/word/2006/wordml" xmlns:wps="http://schemas.microsoft.com/office/word/2010/wordprocessingShape" mc:Ignorable="w14 w15 w16se w16cid wp14">
+  <w:endnote w:type="separator" w:id="-1">
+    <w:p>
+      <w:r>
+        <w:separator/>
+      </w:r>
+    </w:p>
+  </w:endnote>
+  <w:endnote w:type="continuationSeparator" w:id="0">
+    <w:p>
+      <w:r>
+        <w:continuationSeparator/>
+      </w:r>
+    </w:p>
+  </w:endnote>
+</w:endnotes>
+</file>
+
 <file path=word/footer1.xml><?xml version="1.0" encoding="utf-8"?>
-<w:ftr xmlns:r="http://schemas.openxmlformats.org/officeDocument/2006/relationships" xmlns:wp="http://schemas.openxmlformats.org/drawingml/2006/wordprocessingDrawing" xmlns:w="http://schemas.openxmlformats.org/wordprocessingml/2006/main" xmlns:w10="urn:schemas-microsoft-com:office:word" xmlns:w14="http://schemas.microsoft.com/office/word/2010/wordml" xmlns:wps="http://schemas.microsoft.com/office/word/2010/wordprocessingShape" xmlns:wpg="http://schemas.microsoft.com/office/word/2010/wordprocessingGroup" xmlns:mc="http://schemas.openxmlformats.org/markup-compatibility/2006" xmlns:v="urn:schemas-microsoft-com:vml" xmlns:o="urn:schemas-microsoft-com:office:office" xmlns:m="http://schemas.openxmlformats.org/officeDocument/2006/math" mc:Ignorable="w14">
+<w:ftr xmlns:wpc="http://schemas.microsoft.com/office/word/2010/wordprocessingCanvas" xmlns:cx="http://schemas.microsoft.com/office/drawing/2014/chartex" xmlns:cx1="http://schemas.microsoft.com/office/drawing/2015/9/8/chartex" xmlns:cx2="http://schemas.microsoft.com/office/drawing/2015/10/21/chartex" xmlns:cx3="http://schemas.microsoft.com/office/drawing/2016/5/9/chartex" xmlns:cx4="http://schemas.microsoft.com/office/drawing/2016/5/10/chartex" xmlns:cx5="http://schemas.microsoft.com/office/drawing/2016/5/11/chartex" xmlns:cx6="http://schemas.microsoft.com/office/drawing/2016/5/12/chartex" xmlns:cx7="http://schemas.microsoft.com/office/drawing/2016/5/13/chartex" xmlns:cx8="http://schemas.microsoft.com/office/drawing/2016/5/14/chartex" xmlns:mc="http://schemas.openxmlformats.org/markup-compatibility/2006" xmlns:aink="http://schemas.microsoft.com/office/drawing/2016/ink" xmlns:am3d="http://schemas.microsoft.com/office/drawing/2017/model3d" xmlns:o="urn:schemas-microsoft-com:office:office" xmlns:r="http://schemas.openxmlformats.org/officeDocument/2006/relationships" xmlns:m="http://schemas.openxmlformats.org/officeDocument/2006/math" xmlns:v="urn:schemas-microsoft-com:vml" xmlns:wp14="http://schemas.microsoft.com/office/word/2010/wordprocessingDrawing" xmlns:wp="http://schemas.openxmlformats.org/drawingml/2006/wordprocessingDrawing" xmlns:w10="urn:schemas-microsoft-com:office:word" xmlns:w="http://schemas.openxmlformats.org/wordprocessingml/2006/main" xmlns:w14="http://schemas.microsoft.com/office/word/2010/wordml" xmlns:w15="http://schemas.microsoft.com/office/word/2012/wordml" xmlns:w16cid="http://schemas.microsoft.com/office/word/2016/wordml/cid" xmlns:w16se="http://schemas.microsoft.com/office/word/2015/wordml/symex" xmlns:wpg="http://schemas.microsoft.com/office/word/2010/wordprocessingGroup" xmlns:wpi="http://schemas.microsoft.com/office/word/2010/wordprocessingInk" xmlns:wne="http://schemas.microsoft.com/office/word/2006/wordml" xmlns:wps="http://schemas.microsoft.com/office/word/2010/wordprocessingShape" mc:Ignorable="w14 w15 w16se w16cid wp14">
   <w:p>
     <w:pPr>
-      <w:pStyle w:val="Header &amp; Footer"/>
-      <w:bidi w:val="0"/>
+      <w:pStyle w:val="HeaderFooter"/>
     </w:pPr>
-    <w:r/>
   </w:p>
 </w:ftr>
 </file>
 
+<file path=word/footnotes.xml><?xml version="1.0" encoding="utf-8"?>
+<w:footnotes xmlns:wpc="http://schemas.microsoft.com/office/word/2010/wordprocessingCanvas" xmlns:cx="http://schemas.microsoft.com/office/drawing/2014/chartex" xmlns:cx1="http://schemas.microsoft.com/office/drawing/2015/9/8/chartex" xmlns:cx2="http://schemas.microsoft.com/office/drawing/2015/10/21/chartex" xmlns:cx3="http://schemas.microsoft.com/office/drawing/2016/5/9/chartex" xmlns:cx4="http://schemas.microsoft.com/office/drawing/2016/5/10/chartex" xmlns:cx5="http://schemas.microsoft.com/office/drawing/2016/5/11/chartex" xmlns:cx6="http://schemas.microsoft.com/office/drawing/2016/5/12/chartex" xmlns:cx7="http://schemas.microsoft.com/office/drawing/2016/5/13/chartex" xmlns:cx8="http://schemas.microsoft.com/office/drawing/2016/5/14/chartex" xmlns:mc="http://schemas.openxmlformats.org/markup-compatibility/2006" xmlns:aink="http://schemas.microsoft.com/office/drawing/2016/ink" xmlns:am3d="http://schemas.microsoft.com/office/drawing/2017/model3d" xmlns:o="urn:schemas-microsoft-com:office:office" xmlns:r="http://schemas.openxmlformats.org/officeDocument/2006/relationships" xmlns:m="http://schemas.openxmlformats.org/officeDocument/2006/math" xmlns:v="urn:schemas-microsoft-com:vml" xmlns:wp14="http://schemas.microsoft.com/office/word/2010/wordprocessingDrawing" xmlns:wp="http://schemas.openxmlformats.org/drawingml/2006/wordprocessingDrawing" xmlns:w10="urn:schemas-microsoft-com:office:word" xmlns:w="http://schemas.openxmlformats.org/wordprocessingml/2006/main" xmlns:w14="http://schemas.microsoft.com/office/word/2010/wordml" xmlns:w15="http://schemas.microsoft.com/office/word/2012/wordml" xmlns:w16cid="http://schemas.microsoft.com/office/word/2016/wordml/cid" xmlns:w16se="http://schemas.microsoft.com/office/word/2015/wordml/symex" xmlns:wpg="http://schemas.microsoft.com/office/word/2010/wordprocessingGroup" xmlns:wpi="http://schemas.microsoft.com/office/word/2010/wordprocessingInk" xmlns:wne="http://schemas.microsoft.com/office/word/2006/wordml" xmlns:wps="http://schemas.microsoft.com/office/word/2010/wordprocessingShape" mc:Ignorable="w14 w15 w16se w16cid wp14">
+  <w:footnote w:type="separator" w:id="-1">
+    <w:p>
+      <w:r>
+        <w:separator/>
+      </w:r>
+    </w:p>
+  </w:footnote>
+  <w:footnote w:type="continuationSeparator" w:id="0">
+    <w:p>
+      <w:r>
+        <w:continuationSeparator/>
+      </w:r>
+    </w:p>
+  </w:footnote>
+</w:footnotes>
+</file>
+
 <file path=word/header1.xml><?xml version="1.0" encoding="utf-8"?>
-<w:hdr xmlns:r="http://schemas.openxmlformats.org/officeDocument/2006/relationships" xmlns:wp="http://schemas.openxmlformats.org/drawingml/2006/wordprocessingDrawing" xmlns:w="http://schemas.openxmlformats.org/wordprocessingml/2006/main" xmlns:w10="urn:schemas-microsoft-com:office:word" xmlns:w14="http://schemas.microsoft.com/office/word/2010/wordml" xmlns:wps="http://schemas.microsoft.com/office/word/2010/wordprocessingShape" xmlns:wpg="http://schemas.microsoft.com/office/word/2010/wordprocessingGroup" xmlns:mc="http://schemas.openxmlformats.org/markup-compatibility/2006" xmlns:v="urn:schemas-microsoft-com:vml" xmlns:o="urn:schemas-microsoft-com:office:office" xmlns:m="http://schemas.openxmlformats.org/officeDocument/2006/math" mc:Ignorable="w14">
+<w:hdr xmlns:wpc="http://schemas.microsoft.com/office/word/2010/wordprocessingCanvas" xmlns:cx="http://schemas.microsoft.com/office/drawing/2014/chartex" xmlns:cx1="http://schemas.microsoft.com/office/drawing/2015/9/8/chartex" xmlns:cx2="http://schemas.microsoft.com/office/drawing/2015/10/21/chartex" xmlns:cx3="http://schemas.microsoft.com/office/drawing/2016/5/9/chartex" xmlns:cx4="http://schemas.microsoft.com/office/drawing/2016/5/10/chartex" xmlns:cx5="http://schemas.microsoft.com/office/drawing/2016/5/11/chartex" xmlns:cx6="http://schemas.microsoft.com/office/drawing/2016/5/12/chartex" xmlns:cx7="http://schemas.microsoft.com/office/drawing/2016/5/13/chartex" xmlns:cx8="http://schemas.microsoft.com/office/drawing/2016/5/14/chartex" xmlns:mc="http://schemas.openxmlformats.org/markup-compatibility/2006" xmlns:aink="http://schemas.microsoft.com/office/drawing/2016/ink" xmlns:am3d="http://schemas.microsoft.com/office/drawing/2017/model3d" xmlns:o="urn:schemas-microsoft-com:office:office" xmlns:r="http://schemas.openxmlformats.org/officeDocument/2006/relationships" xmlns:m="http://schemas.openxmlformats.org/officeDocument/2006/math" xmlns:v="urn:schemas-microsoft-com:vml" xmlns:wp14="http://schemas.microsoft.com/office/word/2010/wordprocessingDrawing" xmlns:wp="http://schemas.openxmlformats.org/drawingml/2006/wordprocessingDrawing" xmlns:w10="urn:schemas-microsoft-com:office:word" xmlns:w="http://schemas.openxmlformats.org/wordprocessingml/2006/main" xmlns:w14="http://schemas.microsoft.com/office/word/2010/wordml" xmlns:w15="http://schemas.microsoft.com/office/word/2012/wordml" xmlns:w16cid="http://schemas.microsoft.com/office/word/2016/wordml/cid" xmlns:w16se="http://schemas.microsoft.com/office/word/2015/wordml/symex" xmlns:wpg="http://schemas.microsoft.com/office/word/2010/wordprocessingGroup" xmlns:wpi="http://schemas.microsoft.com/office/word/2010/wordprocessingInk" xmlns:wne="http://schemas.microsoft.com/office/word/2006/wordml" xmlns:wps="http://schemas.microsoft.com/office/word/2010/wordprocessingShape" mc:Ignorable="w14 w15 w16se w16cid wp14">
   <w:p>
     <w:pPr>
-      <w:pStyle w:val="Header &amp; Footer"/>
-      <w:bidi w:val="0"/>
+      <w:pStyle w:val="HeaderFooter"/>
     </w:pPr>
-    <w:r/>
   </w:p>
 </w:hdr>
 </file>
 
 <file path=word/styles.xml><?xml version="1.0" encoding="utf-8"?>
-<w:styles xmlns:w="http://schemas.openxmlformats.org/wordprocessingml/2006/main" xmlns:mc="http://schemas.openxmlformats.org/markup-compatibility/2006" xmlns:w14="http://schemas.microsoft.com/office/word/2010/wordml" mc:Ignorable="w14">
+<w:styles xmlns:mc="http://schemas.openxmlformats.org/markup-compatibility/2006" xmlns:r="http://schemas.openxmlformats.org/officeDocument/2006/relationships" xmlns:w="http://schemas.openxmlformats.org/wordprocessingml/2006/main" xmlns:w14="http://schemas.microsoft.com/office/word/2010/wordml" xmlns:w15="http://schemas.microsoft.com/office/word/2012/wordml" xmlns:w16cid="http://schemas.microsoft.com/office/word/2016/wordml/cid" xmlns:w16se="http://schemas.microsoft.com/office/word/2015/wordml/symex" mc:Ignorable="w14 w15 w16se w16cid">
   <w:docDefaults>
     <w:rPrDefault>
       <w:rPr>
-        <w:rFonts w:ascii="Times New Roman" w:cs="Times New Roman" w:hAnsi="Times New Roman" w:eastAsia="Arial Unicode MS"/>
-        <w:b w:val="0"/>
-        <w:bCs w:val="0"/>
-        <w:i w:val="0"/>
-        <w:iCs w:val="0"/>
-        <w:caps w:val="0"/>
-        <w:smallCaps w:val="0"/>
-        <w:strike w:val="0"/>
-        <w:dstrike w:val="0"/>
-        <w:outline w:val="0"/>
-        <w:emboss w:val="0"/>
-        <w:imprint w:val="0"/>
-        <w:vanish w:val="0"/>
-        <w:color w:val="auto"/>
-        <w:spacing w:val="0"/>
-        <w:w w:val="100"/>
-        <w:kern w:val="0"/>
-        <w:position w:val="0"/>
-        <w:sz w:val="20"/>
-        <w:szCs w:val="20"/>
-        <w:u w:val="none" w:color="auto"/>
+        <w:rFonts w:ascii="Times New Roman" w:eastAsia="Arial Unicode MS" w:hAnsi="Times New Roman" w:cs="Times New Roman"/>
         <w:bdr w:val="nil"/>
-        <w:vertAlign w:val="baseline"/>
-        <w:lang/>
+        <w:lang w:val="en-US" w:eastAsia="en-US" w:bidi="ar-SA"/>
       </w:rPr>
     </w:rPrDefault>
     <w:pPrDefault>
       <w:pPr>
-        <w:keepNext w:val="0"/>
-        <w:keepLines w:val="0"/>
-        <w:pageBreakBefore w:val="0"/>
-        <w:framePr w:anchorLock="0" w:w="0" w:h="0" w:vSpace="0" w:hSpace="0" w:xAlign="left" w:y="0" w:hRule="exact" w:vAnchor="margin"/>
-        <w:widowControl w:val="1"/>
-        <w:numPr>
-          <w:ilvl w:val="0"/>
-          <w:numId w:val="0"/>
-        </w:numPr>
-        <w:suppressLineNumbers w:val="0"/>
         <w:pBdr>
           <w:top w:val="nil"/>
           <w:left w:val="nil"/>
@@ -1068,28 +846,420 @@
           <w:between w:val="nil"/>
           <w:bar w:val="nil"/>
         </w:pBdr>
-        <w:shd w:val="clear" w:color="auto" w:fill="auto"/>
-        <w:suppressAutoHyphens w:val="0"/>
-        <w:spacing w:before="0" w:beforeAutospacing="0" w:after="0" w:afterAutospacing="0" w:line="240" w:lineRule="auto"/>
-        <w:ind w:left="0" w:right="0" w:firstLine="0"/>
-        <w:jc w:val="left"/>
-        <w:outlineLvl w:val="9"/>
       </w:pPr>
     </w:pPrDefault>
   </w:docDefaults>
+  <w:latentStyles w:defLockedState="0" w:defUIPriority="99" w:defSemiHidden="0" w:defUnhideWhenUsed="0" w:defQFormat="0" w:count="375">
+    <w:lsdException w:name="Normal" w:uiPriority="0" w:qFormat="1"/>
+    <w:lsdException w:name="heading 1" w:uiPriority="9" w:qFormat="1"/>
+    <w:lsdException w:name="heading 2" w:semiHidden="1" w:uiPriority="9" w:unhideWhenUsed="1" w:qFormat="1"/>
+    <w:lsdException w:name="heading 3" w:semiHidden="1" w:uiPriority="9" w:unhideWhenUsed="1" w:qFormat="1"/>
+    <w:lsdException w:name="heading 4" w:semiHidden="1" w:uiPriority="9" w:unhideWhenUsed="1" w:qFormat="1"/>
+    <w:lsdException w:name="heading 5" w:semiHidden="1" w:uiPriority="9" w:unhideWhenUsed="1" w:qFormat="1"/>
+    <w:lsdException w:name="heading 6" w:semiHidden="1" w:uiPriority="9" w:unhideWhenUsed="1" w:qFormat="1"/>
+    <w:lsdException w:name="heading 7" w:semiHidden="1" w:uiPriority="9" w:unhideWhenUsed="1" w:qFormat="1"/>
+    <w:lsdException w:name="heading 8" w:semiHidden="1" w:uiPriority="9" w:unhideWhenUsed="1" w:qFormat="1"/>
+    <w:lsdException w:name="heading 9" w:semiHidden="1" w:uiPriority="9" w:unhideWhenUsed="1" w:qFormat="1"/>
+    <w:lsdException w:name="index 1" w:semiHidden="1" w:unhideWhenUsed="1"/>
+    <w:lsdException w:name="index 2" w:semiHidden="1" w:unhideWhenUsed="1"/>
+    <w:lsdException w:name="index 3" w:semiHidden="1" w:unhideWhenUsed="1"/>
+    <w:lsdException w:name="index 4" w:semiHidden="1" w:unhideWhenUsed="1"/>
+    <w:lsdException w:name="index 5" w:semiHidden="1" w:unhideWhenUsed="1"/>
+    <w:lsdException w:name="index 6" w:semiHidden="1" w:unhideWhenUsed="1"/>
+    <w:lsdException w:name="index 7" w:semiHidden="1" w:unhideWhenUsed="1"/>
+    <w:lsdException w:name="index 8" w:semiHidden="1" w:unhideWhenUsed="1"/>
+    <w:lsdException w:name="index 9" w:semiHidden="1" w:unhideWhenUsed="1"/>
+    <w:lsdException w:name="toc 1" w:semiHidden="1" w:uiPriority="39" w:unhideWhenUsed="1"/>
+    <w:lsdException w:name="toc 2" w:semiHidden="1" w:uiPriority="39" w:unhideWhenUsed="1"/>
+    <w:lsdException w:name="toc 3" w:semiHidden="1" w:uiPriority="39" w:unhideWhenUsed="1"/>
+    <w:lsdException w:name="toc 4" w:semiHidden="1" w:uiPriority="39" w:unhideWhenUsed="1"/>
+    <w:lsdException w:name="toc 5" w:semiHidden="1" w:uiPriority="39" w:unhideWhenUsed="1"/>
+    <w:lsdException w:name="toc 6" w:semiHidden="1" w:uiPriority="39" w:unhideWhenUsed="1"/>
+    <w:lsdException w:name="toc 7" w:semiHidden="1" w:uiPriority="39" w:unhideWhenUsed="1"/>
+    <w:lsdException w:name="toc 8" w:semiHidden="1" w:uiPriority="39" w:unhideWhenUsed="1"/>
+    <w:lsdException w:name="toc 9" w:semiHidden="1" w:uiPriority="39" w:unhideWhenUsed="1"/>
+    <w:lsdException w:name="Normal Indent" w:semiHidden="1" w:unhideWhenUsed="1"/>
+    <w:lsdException w:name="footnote text" w:semiHidden="1" w:unhideWhenUsed="1"/>
+    <w:lsdException w:name="annotation text" w:semiHidden="1" w:unhideWhenUsed="1"/>
+    <w:lsdException w:name="header" w:semiHidden="1" w:unhideWhenUsed="1"/>
+    <w:lsdException w:name="footer" w:semiHidden="1" w:unhideWhenUsed="1"/>
+    <w:lsdException w:name="index heading" w:semiHidden="1" w:unhideWhenUsed="1"/>
+    <w:lsdException w:name="caption" w:semiHidden="1" w:uiPriority="35" w:unhideWhenUsed="1" w:qFormat="1"/>
+    <w:lsdException w:name="table of figures" w:semiHidden="1" w:unhideWhenUsed="1"/>
+    <w:lsdException w:name="envelope address" w:semiHidden="1" w:unhideWhenUsed="1"/>
+    <w:lsdException w:name="envelope return" w:semiHidden="1" w:unhideWhenUsed="1"/>
+    <w:lsdException w:name="footnote reference" w:semiHidden="1" w:unhideWhenUsed="1"/>
+    <w:lsdException w:name="annotation reference" w:semiHidden="1" w:unhideWhenUsed="1"/>
+    <w:lsdException w:name="line number" w:semiHidden="1" w:unhideWhenUsed="1"/>
+    <w:lsdException w:name="page number" w:semiHidden="1" w:unhideWhenUsed="1"/>
+    <w:lsdException w:name="endnote reference" w:semiHidden="1" w:unhideWhenUsed="1"/>
+    <w:lsdException w:name="endnote text" w:semiHidden="1" w:unhideWhenUsed="1"/>
+    <w:lsdException w:name="table of authorities" w:semiHidden="1" w:unhideWhenUsed="1"/>
+    <w:lsdException w:name="macro" w:semiHidden="1" w:unhideWhenUsed="1"/>
+    <w:lsdException w:name="toa heading" w:semiHidden="1" w:unhideWhenUsed="1"/>
+    <w:lsdException w:name="List" w:semiHidden="1" w:unhideWhenUsed="1"/>
+    <w:lsdException w:name="List Bullet" w:semiHidden="1" w:unhideWhenUsed="1"/>
+    <w:lsdException w:name="List Number" w:semiHidden="1" w:unhideWhenUsed="1"/>
+    <w:lsdException w:name="List 2" w:semiHidden="1" w:unhideWhenUsed="1"/>
+    <w:lsdException w:name="List 3" w:semiHidden="1" w:unhideWhenUsed="1"/>
+    <w:lsdException w:name="List 4" w:semiHidden="1" w:unhideWhenUsed="1"/>
+    <w:lsdException w:name="List 5" w:semiHidden="1" w:unhideWhenUsed="1"/>
+    <w:lsdException w:name="List Bullet 2" w:semiHidden="1" w:unhideWhenUsed="1"/>
+    <w:lsdException w:name="List Bullet 3" w:semiHidden="1" w:unhideWhenUsed="1"/>
+    <w:lsdException w:name="List Bullet 4" w:semiHidden="1" w:unhideWhenUsed="1"/>
+    <w:lsdException w:name="List Bullet 5" w:semiHidden="1" w:unhideWhenUsed="1"/>
+    <w:lsdException w:name="List Number 2" w:semiHidden="1" w:unhideWhenUsed="1"/>
+    <w:lsdException w:name="List Number 3" w:semiHidden="1" w:unhideWhenUsed="1"/>
+    <w:lsdException w:name="List Number 4" w:semiHidden="1" w:unhideWhenUsed="1"/>
+    <w:lsdException w:name="List Number 5" w:semiHidden="1" w:unhideWhenUsed="1"/>
+    <w:lsdException w:name="Title" w:uiPriority="10" w:qFormat="1"/>
+    <w:lsdException w:name="Closing" w:semiHidden="1" w:unhideWhenUsed="1"/>
+    <w:lsdException w:name="Signature" w:semiHidden="1" w:unhideWhenUsed="1"/>
+    <w:lsdException w:name="Default Paragraph Font" w:semiHidden="1" w:uiPriority="1" w:unhideWhenUsed="1"/>
+    <w:lsdException w:name="Body Text" w:semiHidden="1" w:unhideWhenUsed="1"/>
+    <w:lsdException w:name="Body Text Indent" w:semiHidden="1" w:unhideWhenUsed="1"/>
+    <w:lsdException w:name="List Continue" w:semiHidden="1" w:unhideWhenUsed="1"/>
+    <w:lsdException w:name="List Continue 2" w:semiHidden="1" w:unhideWhenUsed="1"/>
+    <w:lsdException w:name="List Continue 3" w:semiHidden="1" w:unhideWhenUsed="1"/>
+    <w:lsdException w:name="List Continue 4" w:semiHidden="1" w:unhideWhenUsed="1"/>
+    <w:lsdException w:name="List Continue 5" w:semiHidden="1" w:unhideWhenUsed="1"/>
+    <w:lsdException w:name="Message Header" w:semiHidden="1" w:unhideWhenUsed="1"/>
+    <w:lsdException w:name="Subtitle" w:uiPriority="11" w:qFormat="1"/>
+    <w:lsdException w:name="Salutation" w:semiHidden="1" w:unhideWhenUsed="1"/>
+    <w:lsdException w:name="Date" w:semiHidden="1" w:unhideWhenUsed="1"/>
+    <w:lsdException w:name="Body Text First Indent" w:semiHidden="1" w:unhideWhenUsed="1"/>
+    <w:lsdException w:name="Body Text First Indent 2" w:semiHidden="1" w:unhideWhenUsed="1"/>
+    <w:lsdException w:name="Note Heading" w:semiHidden="1" w:unhideWhenUsed="1"/>
+    <w:lsdException w:name="Body Text 2" w:semiHidden="1" w:unhideWhenUsed="1"/>
+    <w:lsdException w:name="Body Text 3" w:semiHidden="1" w:unhideWhenUsed="1"/>
+    <w:lsdException w:name="Body Text Indent 2" w:semiHidden="1" w:unhideWhenUsed="1"/>
+    <w:lsdException w:name="Body Text Indent 3" w:semiHidden="1" w:unhideWhenUsed="1"/>
+    <w:lsdException w:name="Block Text" w:semiHidden="1" w:unhideWhenUsed="1"/>
+    <w:lsdException w:name="Hyperlink" w:semiHidden="1" w:unhideWhenUsed="1"/>
+    <w:lsdException w:name="FollowedHyperlink" w:semiHidden="1" w:unhideWhenUsed="1"/>
+    <w:lsdException w:name="Strong" w:uiPriority="22" w:qFormat="1"/>
+    <w:lsdException w:name="Emphasis" w:uiPriority="20" w:qFormat="1"/>
+    <w:lsdException w:name="Document Map" w:semiHidden="1" w:unhideWhenUsed="1"/>
+    <w:lsdException w:name="Plain Text" w:semiHidden="1" w:unhideWhenUsed="1"/>
+    <w:lsdException w:name="E-mail Signature" w:semiHidden="1" w:unhideWhenUsed="1"/>
+    <w:lsdException w:name="HTML Top of Form" w:semiHidden="1" w:unhideWhenUsed="1"/>
+    <w:lsdException w:name="HTML Bottom of Form" w:semiHidden="1" w:unhideWhenUsed="1"/>
+    <w:lsdException w:name="Normal (Web)" w:semiHidden="1" w:unhideWhenUsed="1"/>
+    <w:lsdException w:name="HTML Acronym" w:semiHidden="1" w:unhideWhenUsed="1"/>
+    <w:lsdException w:name="HTML Address" w:semiHidden="1" w:unhideWhenUsed="1"/>
+    <w:lsdException w:name="HTML Cite" w:semiHidden="1" w:unhideWhenUsed="1"/>
+    <w:lsdException w:name="HTML Code" w:semiHidden="1" w:unhideWhenUsed="1"/>
+    <w:lsdException w:name="HTML Definition" w:semiHidden="1" w:unhideWhenUsed="1"/>
+    <w:lsdException w:name="HTML Keyboard" w:semiHidden="1" w:unhideWhenUsed="1"/>
+    <w:lsdException w:name="HTML Preformatted" w:semiHidden="1" w:unhideWhenUsed="1"/>
+    <w:lsdException w:name="HTML Sample" w:semiHidden="1" w:unhideWhenUsed="1"/>
+    <w:lsdException w:name="HTML Typewriter" w:semiHidden="1" w:unhideWhenUsed="1"/>
+    <w:lsdException w:name="HTML Variable" w:semiHidden="1" w:unhideWhenUsed="1"/>
+    <w:lsdException w:name="Normal Table" w:semiHidden="1" w:unhideWhenUsed="1"/>
+    <w:lsdException w:name="annotation subject" w:semiHidden="1" w:unhideWhenUsed="1"/>
+    <w:lsdException w:name="No List" w:semiHidden="1" w:unhideWhenUsed="1"/>
+    <w:lsdException w:name="Outline List 1" w:semiHidden="1" w:unhideWhenUsed="1"/>
+    <w:lsdException w:name="Outline List 2" w:semiHidden="1" w:unhideWhenUsed="1"/>
+    <w:lsdException w:name="Outline List 3" w:semiHidden="1" w:unhideWhenUsed="1"/>
+    <w:lsdException w:name="Table Simple 1" w:semiHidden="1" w:unhideWhenUsed="1"/>
+    <w:lsdException w:name="Table Simple 2" w:semiHidden="1" w:unhideWhenUsed="1"/>
+    <w:lsdException w:name="Table Simple 3" w:semiHidden="1" w:unhideWhenUsed="1"/>
+    <w:lsdException w:name="Table Classic 1" w:semiHidden="1" w:unhideWhenUsed="1"/>
+    <w:lsdException w:name="Table Classic 2" w:semiHidden="1" w:unhideWhenUsed="1"/>
+    <w:lsdException w:name="Table Classic 3" w:semiHidden="1" w:unhideWhenUsed="1"/>
+    <w:lsdException w:name="Table Classic 4" w:semiHidden="1" w:unhideWhenUsed="1"/>
+    <w:lsdException w:name="Table Colorful 1" w:semiHidden="1" w:unhideWhenUsed="1"/>
+    <w:lsdException w:name="Table Colorful 2" w:semiHidden="1" w:unhideWhenUsed="1"/>
+    <w:lsdException w:name="Table Colorful 3" w:semiHidden="1" w:unhideWhenUsed="1"/>
+    <w:lsdException w:name="Table Columns 1" w:semiHidden="1" w:unhideWhenUsed="1"/>
+    <w:lsdException w:name="Table Columns 2" w:semiHidden="1" w:unhideWhenUsed="1"/>
+    <w:lsdException w:name="Table Columns 3" w:semiHidden="1" w:unhideWhenUsed="1"/>
+    <w:lsdException w:name="Table Columns 4" w:semiHidden="1" w:unhideWhenUsed="1"/>
+    <w:lsdException w:name="Table Columns 5" w:semiHidden="1" w:unhideWhenUsed="1"/>
+    <w:lsdException w:name="Table Grid 1" w:semiHidden="1" w:unhideWhenUsed="1"/>
+    <w:lsdException w:name="Table Grid 2" w:semiHidden="1" w:unhideWhenUsed="1"/>
+    <w:lsdException w:name="Table Grid 3" w:semiHidden="1" w:unhideWhenUsed="1"/>
+    <w:lsdException w:name="Table Grid 4" w:semiHidden="1" w:unhideWhenUsed="1"/>
+    <w:lsdException w:name="Table Grid 5" w:semiHidden="1" w:unhideWhenUsed="1"/>
+    <w:lsdException w:name="Table Grid 6" w:semiHidden="1" w:unhideWhenUsed="1"/>
+    <w:lsdException w:name="Table Grid 7" w:semiHidden="1" w:unhideWhenUsed="1"/>
+    <w:lsdException w:name="Table Grid 8" w:semiHidden="1" w:unhideWhenUsed="1"/>
+    <w:lsdException w:name="Table List 1" w:semiHidden="1" w:unhideWhenUsed="1"/>
+    <w:lsdException w:name="Table List 2" w:semiHidden="1" w:unhideWhenUsed="1"/>
+    <w:lsdException w:name="Table List 3" w:semiHidden="1" w:unhideWhenUsed="1"/>
+    <w:lsdException w:name="Table List 4" w:semiHidden="1" w:unhideWhenUsed="1"/>
+    <w:lsdException w:name="Table List 5" w:semiHidden="1" w:unhideWhenUsed="1"/>
+    <w:lsdException w:name="Table List 6" w:semiHidden="1" w:unhideWhenUsed="1"/>
+    <w:lsdException w:name="Table List 7" w:semiHidden="1" w:unhideWhenUsed="1"/>
+    <w:lsdException w:name="Table List 8" w:semiHidden="1" w:unhideWhenUsed="1"/>
+    <w:lsdException w:name="Table 3D effects 1" w:semiHidden="1" w:unhideWhenUsed="1"/>
+    <w:lsdException w:name="Table 3D effects 2" w:semiHidden="1" w:unhideWhenUsed="1"/>
+    <w:lsdException w:name="Table 3D effects 3" w:semiHidden="1" w:unhideWhenUsed="1"/>
+    <w:lsdException w:name="Table Contemporary" w:semiHidden="1" w:unhideWhenUsed="1"/>
+    <w:lsdException w:name="Table Elegant" w:semiHidden="1" w:unhideWhenUsed="1"/>
+    <w:lsdException w:name="Table Professional" w:semiHidden="1" w:unhideWhenUsed="1"/>
+    <w:lsdException w:name="Table Subtle 1" w:semiHidden="1" w:unhideWhenUsed="1"/>
+    <w:lsdException w:name="Table Subtle 2" w:semiHidden="1" w:unhideWhenUsed="1"/>
+    <w:lsdException w:name="Table Web 1" w:semiHidden="1" w:unhideWhenUsed="1"/>
+    <w:lsdException w:name="Table Web 2" w:semiHidden="1" w:unhideWhenUsed="1"/>
+    <w:lsdException w:name="Table Web 3" w:semiHidden="1" w:unhideWhenUsed="1"/>
+    <w:lsdException w:name="Balloon Text" w:semiHidden="1" w:unhideWhenUsed="1"/>
+    <w:lsdException w:name="Table Grid" w:uiPriority="39"/>
+    <w:lsdException w:name="Table Theme" w:semiHidden="1" w:unhideWhenUsed="1"/>
+    <w:lsdException w:name="Placeholder Text" w:semiHidden="1"/>
+    <w:lsdException w:name="No Spacing" w:uiPriority="1" w:qFormat="1"/>
+    <w:lsdException w:name="Light Shading" w:uiPriority="60"/>
+    <w:lsdException w:name="Light List" w:uiPriority="61"/>
+    <w:lsdException w:name="Light Grid" w:uiPriority="62"/>
+    <w:lsdException w:name="Medium Shading 1" w:uiPriority="63"/>
+    <w:lsdException w:name="Medium Shading 2" w:uiPriority="64"/>
+    <w:lsdException w:name="Medium List 1" w:uiPriority="65"/>
+    <w:lsdException w:name="Medium List 2" w:uiPriority="66"/>
+    <w:lsdException w:name="Medium Grid 1" w:uiPriority="67"/>
+    <w:lsdException w:name="Medium Grid 2" w:uiPriority="68"/>
+    <w:lsdException w:name="Medium Grid 3" w:uiPriority="69"/>
+    <w:lsdException w:name="Dark List" w:uiPriority="70"/>
+    <w:lsdException w:name="Colorful Shading" w:uiPriority="71"/>
+    <w:lsdException w:name="Colorful List" w:uiPriority="72"/>
+    <w:lsdException w:name="Colorful Grid" w:uiPriority="73"/>
+    <w:lsdException w:name="Light Shading Accent 1" w:uiPriority="60"/>
+    <w:lsdException w:name="Light List Accent 1" w:uiPriority="61"/>
+    <w:lsdException w:name="Light Grid Accent 1" w:uiPriority="62"/>
+    <w:lsdException w:name="Medium Shading 1 Accent 1" w:uiPriority="63"/>
+    <w:lsdException w:name="Medium Shading 2 Accent 1" w:uiPriority="64"/>
+    <w:lsdException w:name="Medium List 1 Accent 1" w:uiPriority="65"/>
+    <w:lsdException w:name="Revision" w:semiHidden="1"/>
+    <w:lsdException w:name="List Paragraph" w:uiPriority="34" w:qFormat="1"/>
+    <w:lsdException w:name="Quote" w:uiPriority="29" w:qFormat="1"/>
+    <w:lsdException w:name="Intense Quote" w:uiPriority="30" w:qFormat="1"/>
+    <w:lsdException w:name="Medium List 2 Accent 1" w:uiPriority="66"/>
+    <w:lsdException w:name="Medium Grid 1 Accent 1" w:uiPriority="67"/>
+    <w:lsdException w:name="Medium Grid 2 Accent 1" w:uiPriority="68"/>
+    <w:lsdException w:name="Medium Grid 3 Accent 1" w:uiPriority="69"/>
+    <w:lsdException w:name="Dark List Accent 1" w:uiPriority="70"/>
+    <w:lsdException w:name="Colorful Shading Accent 1" w:uiPriority="71"/>
+    <w:lsdException w:name="Colorful List Accent 1" w:uiPriority="72"/>
+    <w:lsdException w:name="Colorful Grid Accent 1" w:uiPriority="73"/>
+    <w:lsdException w:name="Light Shading Accent 2" w:uiPriority="60"/>
+    <w:lsdException w:name="Light List Accent 2" w:uiPriority="61"/>
+    <w:lsdException w:name="Light Grid Accent 2" w:uiPriority="62"/>
+    <w:lsdException w:name="Medium Shading 1 Accent 2" w:uiPriority="63"/>
+    <w:lsdException w:name="Medium Shading 2 Accent 2" w:uiPriority="64"/>
+    <w:lsdException w:name="Medium List 1 Accent 2" w:uiPriority="65"/>
+    <w:lsdException w:name="Medium List 2 Accent 2" w:uiPriority="66"/>
+    <w:lsdException w:name="Medium Grid 1 Accent 2" w:uiPriority="67"/>
+    <w:lsdException w:name="Medium Grid 2 Accent 2" w:uiPriority="68"/>
+    <w:lsdException w:name="Medium Grid 3 Accent 2" w:uiPriority="69"/>
+    <w:lsdException w:name="Dark List Accent 2" w:uiPriority="70"/>
+    <w:lsdException w:name="Colorful Shading Accent 2" w:uiPriority="71"/>
+    <w:lsdException w:name="Colorful List Accent 2" w:uiPriority="72"/>
+    <w:lsdException w:name="Colorful Grid Accent 2" w:uiPriority="73"/>
+    <w:lsdException w:name="Light Shading Accent 3" w:uiPriority="60"/>
+    <w:lsdException w:name="Light List Accent 3" w:uiPriority="61"/>
+    <w:lsdException w:name="Light Grid Accent 3" w:uiPriority="62"/>
+    <w:lsdException w:name="Medium Shading 1 Accent 3" w:uiPriority="63"/>
+    <w:lsdException w:name="Medium Shading 2 Accent 3" w:uiPriority="64"/>
+    <w:lsdException w:name="Medium List 1 Accent 3" w:uiPriority="65"/>
+    <w:lsdException w:name="Medium List 2 Accent 3" w:uiPriority="66"/>
+    <w:lsdException w:name="Medium Grid 1 Accent 3" w:uiPriority="67"/>
+    <w:lsdException w:name="Medium Grid 2 Accent 3" w:uiPriority="68"/>
+    <w:lsdException w:name="Medium Grid 3 Accent 3" w:uiPriority="69"/>
+    <w:lsdException w:name="Dark List Accent 3" w:uiPriority="70"/>
+    <w:lsdException w:name="Colorful Shading Accent 3" w:uiPriority="71"/>
+    <w:lsdException w:name="Colorful List Accent 3" w:uiPriority="72"/>
+    <w:lsdException w:name="Colorful Grid Accent 3" w:uiPriority="73"/>
+    <w:lsdException w:name="Light Shading Accent 4" w:uiPriority="60"/>
+    <w:lsdException w:name="Light List Accent 4" w:uiPriority="61"/>
+    <w:lsdException w:name="Light Grid Accent 4" w:uiPriority="62"/>
+    <w:lsdException w:name="Medium Shading 1 Accent 4" w:uiPriority="63"/>
+    <w:lsdException w:name="Medium Shading 2 Accent 4" w:uiPriority="64"/>
+    <w:lsdException w:name="Medium List 1 Accent 4" w:uiPriority="65"/>
+    <w:lsdException w:name="Medium List 2 Accent 4" w:uiPriority="66"/>
+    <w:lsdException w:name="Medium Grid 1 Accent 4" w:uiPriority="67"/>
+    <w:lsdException w:name="Medium Grid 2 Accent 4" w:uiPriority="68"/>
+    <w:lsdException w:name="Medium Grid 3 Accent 4" w:uiPriority="69"/>
+    <w:lsdException w:name="Dark List Accent 4" w:uiPriority="70"/>
+    <w:lsdException w:name="Colorful Shading Accent 4" w:uiPriority="71"/>
+    <w:lsdException w:name="Colorful List Accent 4" w:uiPriority="72"/>
+    <w:lsdException w:name="Colorful Grid Accent 4" w:uiPriority="73"/>
+    <w:lsdException w:name="Light Shading Accent 5" w:uiPriority="60"/>
+    <w:lsdException w:name="Light List Accent 5" w:uiPriority="61"/>
+    <w:lsdException w:name="Light Grid Accent 5" w:uiPriority="62"/>
+    <w:lsdException w:name="Medium Shading 1 Accent 5" w:uiPriority="63"/>
+    <w:lsdException w:name="Medium Shading 2 Accent 5" w:uiPriority="64"/>
+    <w:lsdException w:name="Medium List 1 Accent 5" w:uiPriority="65"/>
+    <w:lsdException w:name="Medium List 2 Accent 5" w:uiPriority="66"/>
+    <w:lsdException w:name="Medium Grid 1 Accent 5" w:uiPriority="67"/>
+    <w:lsdException w:name="Medium Grid 2 Accent 5" w:uiPriority="68"/>
+    <w:lsdException w:name="Medium Grid 3 Accent 5" w:uiPriority="69"/>
+    <w:lsdException w:name="Dark List Accent 5" w:uiPriority="70"/>
+    <w:lsdException w:name="Colorful Shading Accent 5" w:uiPriority="71"/>
+    <w:lsdException w:name="Colorful List Accent 5" w:uiPriority="72"/>
+    <w:lsdException w:name="Colorful Grid Accent 5" w:uiPriority="73"/>
+    <w:lsdException w:name="Light Shading Accent 6" w:uiPriority="60"/>
+    <w:lsdException w:name="Light List Accent 6" w:uiPriority="61"/>
+    <w:lsdException w:name="Light Grid Accent 6" w:uiPriority="62"/>
+    <w:lsdException w:name="Medium Shading 1 Accent 6" w:uiPriority="63"/>
+    <w:lsdException w:name="Medium Shading 2 Accent 6" w:uiPriority="64"/>
+    <w:lsdException w:name="Medium List 1 Accent 6" w:uiPriority="65"/>
+    <w:lsdException w:name="Medium List 2 Accent 6" w:uiPriority="66"/>
+    <w:lsdException w:name="Medium Grid 1 Accent 6" w:uiPriority="67"/>
+    <w:lsdException w:name="Medium Grid 2 Accent 6" w:uiPriority="68"/>
+    <w:lsdException w:name="Medium Grid 3 Accent 6" w:uiPriority="69"/>
+    <w:lsdException w:name="Dark List Accent 6" w:uiPriority="70"/>
+    <w:lsdException w:name="Colorful Shading Accent 6" w:uiPriority="71"/>
+    <w:lsdException w:name="Colorful List Accent 6" w:uiPriority="72"/>
+    <w:lsdException w:name="Colorful Grid Accent 6" w:uiPriority="73"/>
+    <w:lsdException w:name="Subtle Emphasis" w:uiPriority="19" w:qFormat="1"/>
+    <w:lsdException w:name="Intense Emphasis" w:uiPriority="21" w:qFormat="1"/>
+    <w:lsdException w:name="Subtle Reference" w:uiPriority="31" w:qFormat="1"/>
+    <w:lsdException w:name="Intense Reference" w:uiPriority="32" w:qFormat="1"/>
+    <w:lsdException w:name="Book Title" w:uiPriority="33" w:qFormat="1"/>
+    <w:lsdException w:name="Bibliography" w:semiHidden="1" w:uiPriority="37" w:unhideWhenUsed="1"/>
+    <w:lsdException w:name="TOC Heading" w:semiHidden="1" w:uiPriority="39" w:unhideWhenUsed="1" w:qFormat="1"/>
+    <w:lsdException w:name="Plain Table 1" w:uiPriority="41"/>
+    <w:lsdException w:name="Plain Table 2" w:uiPriority="42"/>
+    <w:lsdException w:name="Plain Table 3" w:uiPriority="43"/>
+    <w:lsdException w:name="Plain Table 4" w:uiPriority="44"/>
+    <w:lsdException w:name="Plain Table 5" w:uiPriority="45"/>
+    <w:lsdException w:name="Grid Table Light" w:uiPriority="40"/>
+    <w:lsdException w:name="Grid Table 1 Light" w:uiPriority="46"/>
+    <w:lsdException w:name="Grid Table 2" w:uiPriority="47"/>
+    <w:lsdException w:name="Grid Table 3" w:uiPriority="48"/>
+    <w:lsdException w:name="Grid Table 4" w:uiPriority="49"/>
+    <w:lsdException w:name="Grid Table 5 Dark" w:uiPriority="50"/>
+    <w:lsdException w:name="Grid Table 6 Colorful" w:uiPriority="51"/>
+    <w:lsdException w:name="Grid Table 7 Colorful" w:uiPriority="52"/>
+    <w:lsdException w:name="Grid Table 1 Light Accent 1" w:uiPriority="46"/>
+    <w:lsdException w:name="Grid Table 2 Accent 1" w:uiPriority="47"/>
+    <w:lsdException w:name="Grid Table 3 Accent 1" w:uiPriority="48"/>
+    <w:lsdException w:name="Grid Table 4 Accent 1" w:uiPriority="49"/>
+    <w:lsdException w:name="Grid Table 5 Dark Accent 1" w:uiPriority="50"/>
+    <w:lsdException w:name="Grid Table 6 Colorful Accent 1" w:uiPriority="51"/>
+    <w:lsdException w:name="Grid Table 7 Colorful Accent 1" w:uiPriority="52"/>
+    <w:lsdException w:name="Grid Table 1 Light Accent 2" w:uiPriority="46"/>
+    <w:lsdException w:name="Grid Table 2 Accent 2" w:uiPriority="47"/>
+    <w:lsdException w:name="Grid Table 3 Accent 2" w:uiPriority="48"/>
+    <w:lsdException w:name="Grid Table 4 Accent 2" w:uiPriority="49"/>
+    <w:lsdException w:name="Grid Table 5 Dark Accent 2" w:uiPriority="50"/>
+    <w:lsdException w:name="Grid Table 6 Colorful Accent 2" w:uiPriority="51"/>
+    <w:lsdException w:name="Grid Table 7 Colorful Accent 2" w:uiPriority="52"/>
+    <w:lsdException w:name="Grid Table 1 Light Accent 3" w:uiPriority="46"/>
+    <w:lsdException w:name="Grid Table 2 Accent 3" w:uiPriority="47"/>
+    <w:lsdException w:name="Grid Table 3 Accent 3" w:uiPriority="48"/>
+    <w:lsdException w:name="Grid Table 4 Accent 3" w:uiPriority="49"/>
+    <w:lsdException w:name="Grid Table 5 Dark Accent 3" w:uiPriority="50"/>
+    <w:lsdException w:name="Grid Table 6 Colorful Accent 3" w:uiPriority="51"/>
+    <w:lsdException w:name="Grid Table 7 Colorful Accent 3" w:uiPriority="52"/>
+    <w:lsdException w:name="Grid Table 1 Light Accent 4" w:uiPriority="46"/>
+    <w:lsdException w:name="Grid Table 2 Accent 4" w:uiPriority="47"/>
+    <w:lsdException w:name="Grid Table 3 Accent 4" w:uiPriority="48"/>
+    <w:lsdException w:name="Grid Table 4 Accent 4" w:uiPriority="49"/>
+    <w:lsdException w:name="Grid Table 5 Dark Accent 4" w:uiPriority="50"/>
+    <w:lsdException w:name="Grid Table 6 Colorful Accent 4" w:uiPriority="51"/>
+    <w:lsdException w:name="Grid Table 7 Colorful Accent 4" w:uiPriority="52"/>
+    <w:lsdException w:name="Grid Table 1 Light Accent 5" w:uiPriority="46"/>
+    <w:lsdException w:name="Grid Table 2 Accent 5" w:uiPriority="47"/>
+    <w:lsdException w:name="Grid Table 3 Accent 5" w:uiPriority="48"/>
+    <w:lsdException w:name="Grid Table 4 Accent 5" w:uiPriority="49"/>
+    <w:lsdException w:name="Grid Table 5 Dark Accent 5" w:uiPriority="50"/>
+    <w:lsdException w:name="Grid Table 6 Colorful Accent 5" w:uiPriority="51"/>
+    <w:lsdException w:name="Grid Table 7 Colorful Accent 5" w:uiPriority="52"/>
+    <w:lsdException w:name="Grid Table 1 Light Accent 6" w:uiPriority="46"/>
+    <w:lsdException w:name="Grid Table 2 Accent 6" w:uiPriority="47"/>
+    <w:lsdException w:name="Grid Table 3 Accent 6" w:uiPriority="48"/>
+    <w:lsdException w:name="Grid Table 4 Accent 6" w:uiPriority="49"/>
+    <w:lsdException w:name="Grid Table 5 Dark Accent 6" w:uiPriority="50"/>
+    <w:lsdException w:name="Grid Table 6 Colorful Accent 6" w:uiPriority="51"/>
+    <w:lsdException w:name="Grid Table 7 Colorful Accent 6" w:uiPriority="52"/>
+    <w:lsdException w:name="List Table 1 Light" w:uiPriority="46"/>
+    <w:lsdException w:name="List Table 2" w:uiPriority="47"/>
+    <w:lsdException w:name="List Table 3" w:uiPriority="48"/>
+    <w:lsdException w:name="List Table 4" w:uiPriority="49"/>
+    <w:lsdException w:name="List Table 5 Dark" w:uiPriority="50"/>
+    <w:lsdException w:name="List Table 6 Colorful" w:uiPriority="51"/>
+    <w:lsdException w:name="List Table 7 Colorful" w:uiPriority="52"/>
+    <w:lsdException w:name="List Table 1 Light Accent 1" w:uiPriority="46"/>
+    <w:lsdException w:name="List Table 2 Accent 1" w:uiPriority="47"/>
+    <w:lsdException w:name="List Table 3 Accent 1" w:uiPriority="48"/>
+    <w:lsdException w:name="List Table 4 Accent 1" w:uiPriority="49"/>
+    <w:lsdException w:name="List Table 5 Dark Accent 1" w:uiPriority="50"/>
+    <w:lsdException w:name="List Table 6 Colorful Accent 1" w:uiPriority="51"/>
+    <w:lsdException w:name="List Table 7 Colorful Accent 1" w:uiPriority="52"/>
+    <w:lsdException w:name="List Table 1 Light Accent 2" w:uiPriority="46"/>
+    <w:lsdException w:name="List Table 2 Accent 2" w:uiPriority="47"/>
+    <w:lsdException w:name="List Table 3 Accent 2" w:uiPriority="48"/>
+    <w:lsdException w:name="List Table 4 Accent 2" w:uiPriority="49"/>
+    <w:lsdException w:name="List Table 5 Dark Accent 2" w:uiPriority="50"/>
+    <w:lsdException w:name="List Table 6 Colorful Accent 2" w:uiPriority="51"/>
+    <w:lsdException w:name="List Table 7 Colorful Accent 2" w:uiPriority="52"/>
+    <w:lsdException w:name="List Table 1 Light Accent 3" w:uiPriority="46"/>
+    <w:lsdException w:name="List Table 2 Accent 3" w:uiPriority="47"/>
+    <w:lsdException w:name="List Table 3 Accent 3" w:uiPriority="48"/>
+    <w:lsdException w:name="List Table 4 Accent 3" w:uiPriority="49"/>
+    <w:lsdException w:name="List Table 5 Dark Accent 3" w:uiPriority="50"/>
+    <w:lsdException w:name="List Table 6 Colorful Accent 3" w:uiPriority="51"/>
+    <w:lsdException w:name="List Table 7 Colorful Accent 3" w:uiPriority="52"/>
+    <w:lsdException w:name="List Table 1 Light Accent 4" w:uiPriority="46"/>
+    <w:lsdException w:name="List Table 2 Accent 4" w:uiPriority="47"/>
+    <w:lsdException w:name="List Table 3 Accent 4" w:uiPriority="48"/>
+    <w:lsdException w:name="List Table 4 Accent 4" w:uiPriority="49"/>
+    <w:lsdException w:name="List Table 5 Dark Accent 4" w:uiPriority="50"/>
+    <w:lsdException w:name="List Table 6 Colorful Accent 4" w:uiPriority="51"/>
+    <w:lsdException w:name="List Table 7 Colorful Accent 4" w:uiPriority="52"/>
+    <w:lsdException w:name="List Table 1 Light Accent 5" w:uiPriority="46"/>
+    <w:lsdException w:name="List Table 2 Accent 5" w:uiPriority="47"/>
+    <w:lsdException w:name="List Table 3 Accent 5" w:uiPriority="48"/>
+    <w:lsdException w:name="List Table 4 Accent 5" w:uiPriority="49"/>
+    <w:lsdException w:name="List Table 5 Dark Accent 5" w:uiPriority="50"/>
+    <w:lsdException w:name="List Table 6 Colorful Accent 5" w:uiPriority="51"/>
+    <w:lsdException w:name="List Table 7 Colorful Accent 5" w:uiPriority="52"/>
+    <w:lsdException w:name="List Table 1 Light Accent 6" w:uiPriority="46"/>
+    <w:lsdException w:name="List Table 2 Accent 6" w:uiPriority="47"/>
+    <w:lsdException w:name="List Table 3 Accent 6" w:uiPriority="48"/>
+    <w:lsdException w:name="List Table 4 Accent 6" w:uiPriority="49"/>
+    <w:lsdException w:name="List Table 5 Dark Accent 6" w:uiPriority="50"/>
+    <w:lsdException w:name="List Table 6 Colorful Accent 6" w:uiPriority="51"/>
+    <w:lsdException w:name="List Table 7 Colorful Accent 6" w:uiPriority="52"/>
+    <w:lsdException w:name="Mention" w:semiHidden="1" w:unhideWhenUsed="1"/>
+    <w:lsdException w:name="Smart Hyperlink" w:semiHidden="1" w:unhideWhenUsed="1"/>
+    <w:lsdException w:name="Hashtag" w:semiHidden="1" w:unhideWhenUsed="1"/>
+    <w:lsdException w:name="Unresolved Mention" w:semiHidden="1" w:unhideWhenUsed="1"/>
+  </w:latentStyles>
   <w:style w:type="paragraph" w:default="1" w:styleId="Normal">
     <w:name w:val="Normal"/>
-    <w:next w:val="Normal"/>
-    <w:pPr/>
+    <w:qFormat/>
     <w:rPr>
       <w:sz w:val="24"/>
       <w:szCs w:val="24"/>
-      <w:lang w:val="en-US" w:eastAsia="en-US" w:bidi="ar-SA"/>
     </w:rPr>
   </w:style>
-  <w:style w:type="character" w:default="1" w:styleId="Default Paragraph Font">
+  <w:style w:type="character" w:default="1" w:styleId="DefaultParagraphFont">
     <w:name w:val="Default Paragraph Font"/>
-    <w:next w:val="Default Paragraph Font"/>
+    <w:uiPriority w:val="1"/>
+    <w:semiHidden/>
+    <w:unhideWhenUsed/>
+  </w:style>
+  <w:style w:type="table" w:default="1" w:styleId="TableNormal">
+    <w:name w:val="Normal Table"/>
+    <w:uiPriority w:val="99"/>
+    <w:semiHidden/>
+    <w:unhideWhenUsed/>
+    <w:tblPr>
+      <w:tblInd w:w="0" w:type="dxa"/>
+      <w:tblCellMar>
+        <w:top w:w="0" w:type="dxa"/>
+        <w:left w:w="108" w:type="dxa"/>
+        <w:bottom w:w="0" w:type="dxa"/>
+        <w:right w:w="108" w:type="dxa"/>
+      </w:tblCellMar>
+    </w:tblPr>
+  </w:style>
+  <w:style w:type="numbering" w:default="1" w:styleId="NoList">
+    <w:name w:val="No List"/>
+    <w:uiPriority w:val="99"/>
+    <w:semiHidden/>
+    <w:unhideWhenUsed/>
   </w:style>
   <w:style w:type="character" w:styleId="Hyperlink">
     <w:name w:val="Hyperlink"/>
@@ -1097,230 +1267,69 @@
       <w:u w:val="single"/>
     </w:rPr>
   </w:style>
-  <w:style w:type="table" w:default="1" w:styleId="Table Normal">
-    <w:name w:val="Table Normal"/>
-    <w:next w:val="Table Normal"/>
-    <w:pPr/>
-    <w:tblPr>
-      <w:tblInd w:w="0" w:type="dxa"/>
-    </w:tblPr>
-    <w:trPr/>
-    <w:tcPr/>
-    <w:tblStylePr w:type="firstRow"/>
-    <w:tblStylePr w:type="lastRow"/>
-    <w:tblStylePr w:type="firstCol"/>
-    <w:tblStylePr w:type="lastCol"/>
-    <w:tblStylePr w:type="band1Vert"/>
-    <w:tblStylePr w:type="band2Vert"/>
-    <w:tblStylePr w:type="band1Horz"/>
-    <w:tblStylePr w:type="band2Horz"/>
-    <w:tblStylePr w:type="neCell"/>
-    <w:tblStylePr w:type="nwCell"/>
-    <w:tblStylePr w:type="seCell"/>
-    <w:tblStylePr w:type="swCell"/>
-  </w:style>
-  <w:style w:type="numbering" w:default="1" w:styleId="No List">
-    <w:name w:val="No List"/>
-    <w:next w:val="No List"/>
-    <w:pPr/>
-  </w:style>
-  <w:style w:type="paragraph" w:styleId="Header &amp; Footer">
+  <w:style w:type="paragraph" w:customStyle="1" w:styleId="HeaderFooter">
     <w:name w:val="Header &amp; Footer"/>
-    <w:next w:val="Header &amp; Footer"/>
     <w:pPr>
-      <w:keepNext w:val="0"/>
-      <w:keepLines w:val="0"/>
-      <w:pageBreakBefore w:val="0"/>
-      <w:widowControl w:val="1"/>
-      <w:shd w:val="clear" w:color="auto" w:fill="auto"/>
       <w:tabs>
         <w:tab w:val="right" w:pos="9020"/>
       </w:tabs>
-      <w:suppressAutoHyphens w:val="0"/>
-      <w:bidi w:val="0"/>
-      <w:spacing w:before="0" w:after="0" w:line="240" w:lineRule="auto"/>
-      <w:ind w:left="0" w:right="0" w:firstLine="0"/>
-      <w:jc w:val="left"/>
-      <w:outlineLvl w:val="9"/>
     </w:pPr>
     <w:rPr>
-      <w:rFonts w:ascii="Helvetica Neue" w:cs="Arial Unicode MS" w:hAnsi="Helvetica Neue" w:eastAsia="Arial Unicode MS"/>
-      <w:b w:val="0"/>
-      <w:bCs w:val="0"/>
-      <w:i w:val="0"/>
-      <w:iCs w:val="0"/>
-      <w:caps w:val="0"/>
-      <w:smallCaps w:val="0"/>
-      <w:strike w:val="0"/>
-      <w:dstrike w:val="0"/>
-      <w:outline w:val="0"/>
+      <w:rFonts w:ascii="Helvetica Neue" w:hAnsi="Helvetica Neue" w:cs="Arial Unicode MS"/>
       <w:color w:val="000000"/>
-      <w:spacing w:val="0"/>
-      <w:kern w:val="0"/>
-      <w:position w:val="0"/>
       <w:sz w:val="24"/>
       <w:szCs w:val="24"/>
-      <w:u w:val="none"/>
-      <w:vertAlign w:val="baseline"/>
     </w:rPr>
   </w:style>
-  <w:style w:type="paragraph" w:styleId="Body A">
+  <w:style w:type="paragraph" w:customStyle="1" w:styleId="BodyA">
     <w:name w:val="Body A"/>
-    <w:next w:val="Body A"/>
     <w:pPr>
-      <w:keepNext w:val="0"/>
-      <w:keepLines w:val="0"/>
-      <w:pageBreakBefore w:val="0"/>
       <w:widowControl w:val="0"/>
-      <w:shd w:val="clear" w:color="auto" w:fill="auto"/>
-      <w:suppressAutoHyphens w:val="0"/>
-      <w:bidi w:val="0"/>
-      <w:spacing w:before="0" w:after="0" w:line="240" w:lineRule="auto"/>
-      <w:ind w:left="0" w:right="0" w:firstLine="0"/>
-      <w:jc w:val="left"/>
-      <w:outlineLvl w:val="9"/>
     </w:pPr>
     <w:rPr>
-      <w:rFonts w:ascii="Times New Roman" w:cs="Arial Unicode MS" w:hAnsi="Times New Roman" w:eastAsia="Arial Unicode MS"/>
-      <w:b w:val="0"/>
-      <w:bCs w:val="0"/>
-      <w:i w:val="0"/>
-      <w:iCs w:val="0"/>
-      <w:caps w:val="0"/>
-      <w:smallCaps w:val="0"/>
-      <w:strike w:val="0"/>
-      <w:dstrike w:val="0"/>
-      <w:outline w:val="0"/>
+      <w:rFonts w:cs="Arial Unicode MS"/>
       <w:color w:val="000000"/>
-      <w:spacing w:val="0"/>
-      <w:kern w:val="0"/>
-      <w:position w:val="0"/>
       <w:sz w:val="24"/>
       <w:szCs w:val="24"/>
-      <w:u w:val="none" w:color="000000"/>
-      <w:vertAlign w:val="baseline"/>
-      <w:lang w:val="en-US"/>
+      <w:u w:color="000000"/>
     </w:rPr>
   </w:style>
-  <w:style w:type="paragraph" w:styleId="Preformatted Text">
+  <w:style w:type="paragraph" w:customStyle="1" w:styleId="PreformattedText">
     <w:name w:val="Preformatted Text"/>
-    <w:next w:val="Preformatted Text"/>
     <w:pPr>
-      <w:keepNext w:val="0"/>
-      <w:keepLines w:val="0"/>
-      <w:pageBreakBefore w:val="0"/>
       <w:widowControl w:val="0"/>
-      <w:shd w:val="clear" w:color="auto" w:fill="auto"/>
-      <w:suppressAutoHyphens w:val="0"/>
-      <w:bidi w:val="0"/>
-      <w:spacing w:before="0" w:after="0" w:line="240" w:lineRule="auto"/>
-      <w:ind w:left="0" w:right="0" w:firstLine="0"/>
-      <w:jc w:val="left"/>
-      <w:outlineLvl w:val="9"/>
     </w:pPr>
     <w:rPr>
-      <w:rFonts w:ascii="Courier New" w:cs="Arial Unicode MS" w:hAnsi="Courier New" w:eastAsia="Arial Unicode MS"/>
-      <w:b w:val="0"/>
-      <w:bCs w:val="0"/>
-      <w:i w:val="0"/>
-      <w:iCs w:val="0"/>
-      <w:caps w:val="0"/>
-      <w:smallCaps w:val="0"/>
-      <w:strike w:val="0"/>
-      <w:dstrike w:val="0"/>
-      <w:outline w:val="0"/>
+      <w:rFonts w:ascii="Courier New" w:hAnsi="Courier New" w:cs="Arial Unicode MS"/>
       <w:color w:val="000000"/>
-      <w:spacing w:val="0"/>
-      <w:kern w:val="0"/>
-      <w:position w:val="0"/>
-      <w:sz w:val="20"/>
-      <w:szCs w:val="20"/>
-      <w:u w:val="none" w:color="000000"/>
-      <w:vertAlign w:val="baseline"/>
-      <w:lang w:val="en-US"/>
+      <w:u w:color="000000"/>
     </w:rPr>
   </w:style>
-  <w:style w:type="paragraph" w:styleId="Default">
+  <w:style w:type="paragraph" w:customStyle="1" w:styleId="Default">
     <w:name w:val="Default"/>
-    <w:next w:val="Default"/>
-    <w:pPr>
-      <w:keepNext w:val="0"/>
-      <w:keepLines w:val="0"/>
-      <w:pageBreakBefore w:val="0"/>
-      <w:widowControl w:val="1"/>
-      <w:shd w:val="clear" w:color="auto" w:fill="auto"/>
-      <w:suppressAutoHyphens w:val="0"/>
-      <w:bidi w:val="0"/>
-      <w:spacing w:before="0" w:after="0" w:line="240" w:lineRule="auto"/>
-      <w:ind w:left="0" w:right="0" w:firstLine="0"/>
-      <w:jc w:val="left"/>
-      <w:outlineLvl w:val="9"/>
-    </w:pPr>
     <w:rPr>
-      <w:rFonts w:ascii="Helvetica Neue" w:cs="Arial Unicode MS" w:hAnsi="Helvetica Neue" w:eastAsia="Arial Unicode MS"/>
-      <w:b w:val="0"/>
-      <w:bCs w:val="0"/>
-      <w:i w:val="0"/>
-      <w:iCs w:val="0"/>
-      <w:caps w:val="0"/>
-      <w:smallCaps w:val="0"/>
-      <w:strike w:val="0"/>
-      <w:dstrike w:val="0"/>
-      <w:outline w:val="0"/>
+      <w:rFonts w:ascii="Helvetica Neue" w:hAnsi="Helvetica Neue" w:cs="Arial Unicode MS"/>
       <w:color w:val="000000"/>
-      <w:spacing w:val="0"/>
-      <w:kern w:val="0"/>
-      <w:position w:val="0"/>
       <w:sz w:val="22"/>
       <w:szCs w:val="22"/>
-      <w:u w:val="none" w:color="000000"/>
-      <w:vertAlign w:val="baseline"/>
-      <w:lang w:val="en-US"/>
+      <w:u w:color="000000"/>
     </w:rPr>
   </w:style>
-  <w:style w:type="paragraph" w:styleId="Body">
+  <w:style w:type="paragraph" w:customStyle="1" w:styleId="Body">
     <w:name w:val="Body"/>
-    <w:next w:val="Body"/>
-    <w:pPr>
-      <w:keepNext w:val="0"/>
-      <w:keepLines w:val="0"/>
-      <w:pageBreakBefore w:val="0"/>
-      <w:widowControl w:val="1"/>
-      <w:shd w:val="clear" w:color="auto" w:fill="auto"/>
-      <w:suppressAutoHyphens w:val="0"/>
-      <w:bidi w:val="0"/>
-      <w:spacing w:before="0" w:after="0" w:line="240" w:lineRule="auto"/>
-      <w:ind w:left="0" w:right="0" w:firstLine="0"/>
-      <w:jc w:val="left"/>
-      <w:outlineLvl w:val="9"/>
-    </w:pPr>
     <w:rPr>
-      <w:rFonts w:ascii="Times New Roman" w:cs="Arial Unicode MS" w:hAnsi="Times New Roman" w:eastAsia="Arial Unicode MS"/>
-      <w:b w:val="0"/>
-      <w:bCs w:val="0"/>
-      <w:i w:val="0"/>
-      <w:iCs w:val="0"/>
-      <w:caps w:val="0"/>
-      <w:smallCaps w:val="0"/>
-      <w:strike w:val="0"/>
-      <w:dstrike w:val="0"/>
-      <w:outline w:val="0"/>
+      <w:rFonts w:cs="Arial Unicode MS"/>
       <w:color w:val="000000"/>
-      <w:spacing w:val="0"/>
-      <w:kern w:val="0"/>
-      <w:position w:val="0"/>
       <w:sz w:val="24"/>
       <w:szCs w:val="24"/>
-      <w:u w:val="none" w:color="000000"/>
-      <w:vertAlign w:val="baseline"/>
-      <w:lang w:val="en-US"/>
+      <w:u w:color="000000"/>
     </w:rPr>
   </w:style>
 </w:styles>
 </file>
 
 <file path=word/theme/theme1.xml><?xml version="1.0" encoding="utf-8"?>
-<a:theme xmlns:a="http://schemas.openxmlformats.org/drawingml/2006/main" xmlns:r="http://schemas.openxmlformats.org/officeDocument/2006/relationships" name="Office">
+<a:theme xmlns:a="http://schemas.openxmlformats.org/drawingml/2006/main" name="Office">
   <a:themeElements>
     <a:clrScheme name="Office">
       <a:dk1>
@@ -1522,7 +1531,7 @@
         <a:effectLst/>
         <a:sp3d/>
       </a:spPr>
-      <a:bodyPr rot="0" spcFirstLastPara="1" vertOverflow="overflow" horzOverflow="overflow" vert="horz" wrap="square" lIns="0" tIns="0" rIns="0" bIns="0" numCol="1" spcCol="38100" rtlCol="0" anchor="t" upright="0">
+      <a:bodyPr rot="0" spcFirstLastPara="1" vertOverflow="overflow" horzOverflow="overflow" vert="horz" wrap="square" lIns="0" tIns="0" rIns="0" bIns="0" numCol="1" spcCol="38100" rtlCol="0" anchor="t">
         <a:spAutoFit/>
       </a:bodyPr>
       <a:lstStyle>
@@ -1541,7 +1550,7 @@
           <a:buFontTx/>
           <a:buNone/>
           <a:tabLst/>
-          <a:defRPr b="0" baseline="0" cap="none" i="0" spc="0" strike="noStrike" sz="1800" u="none" kumimoji="0" normalizeH="0">
+          <a:defRPr kumimoji="0" sz="1800" b="0" i="0" u="none" strike="noStrike" cap="none" spc="0" normalizeH="0" baseline="0">
             <a:ln>
               <a:noFill/>
             </a:ln>
@@ -1571,7 +1580,7 @@
           <a:buFontTx/>
           <a:buNone/>
           <a:tabLst/>
-          <a:defRPr b="0" baseline="0" cap="none" i="0" spc="0" strike="noStrike" sz="1800" u="none" kumimoji="0" normalizeH="0">
+          <a:defRPr kumimoji="0" sz="1800" b="0" i="0" u="none" strike="noStrike" cap="none" spc="0" normalizeH="0" baseline="0">
             <a:ln>
               <a:noFill/>
             </a:ln>
@@ -1597,7 +1606,7 @@
           <a:buFontTx/>
           <a:buNone/>
           <a:tabLst/>
-          <a:defRPr b="0" baseline="0" cap="none" i="0" spc="0" strike="noStrike" sz="1800" u="none" kumimoji="0" normalizeH="0">
+          <a:defRPr kumimoji="0" sz="1800" b="0" i="0" u="none" strike="noStrike" cap="none" spc="0" normalizeH="0" baseline="0">
             <a:ln>
               <a:noFill/>
             </a:ln>
@@ -1623,7 +1632,7 @@
           <a:buFontTx/>
           <a:buNone/>
           <a:tabLst/>
-          <a:defRPr b="0" baseline="0" cap="none" i="0" spc="0" strike="noStrike" sz="1800" u="none" kumimoji="0" normalizeH="0">
+          <a:defRPr kumimoji="0" sz="1800" b="0" i="0" u="none" strike="noStrike" cap="none" spc="0" normalizeH="0" baseline="0">
             <a:ln>
               <a:noFill/>
             </a:ln>
@@ -1649,7 +1658,7 @@
           <a:buFontTx/>
           <a:buNone/>
           <a:tabLst/>
-          <a:defRPr b="0" baseline="0" cap="none" i="0" spc="0" strike="noStrike" sz="1800" u="none" kumimoji="0" normalizeH="0">
+          <a:defRPr kumimoji="0" sz="1800" b="0" i="0" u="none" strike="noStrike" cap="none" spc="0" normalizeH="0" baseline="0">
             <a:ln>
               <a:noFill/>
             </a:ln>
@@ -1675,7 +1684,7 @@
           <a:buFontTx/>
           <a:buNone/>
           <a:tabLst/>
-          <a:defRPr b="0" baseline="0" cap="none" i="0" spc="0" strike="noStrike" sz="1800" u="none" kumimoji="0" normalizeH="0">
+          <a:defRPr kumimoji="0" sz="1800" b="0" i="0" u="none" strike="noStrike" cap="none" spc="0" normalizeH="0" baseline="0">
             <a:ln>
               <a:noFill/>
             </a:ln>
@@ -1701,7 +1710,7 @@
           <a:buFontTx/>
           <a:buNone/>
           <a:tabLst/>
-          <a:defRPr b="0" baseline="0" cap="none" i="0" spc="0" strike="noStrike" sz="1800" u="none" kumimoji="0" normalizeH="0">
+          <a:defRPr kumimoji="0" sz="1800" b="0" i="0" u="none" strike="noStrike" cap="none" spc="0" normalizeH="0" baseline="0">
             <a:ln>
               <a:noFill/>
             </a:ln>
@@ -1727,7 +1736,7 @@
           <a:buFontTx/>
           <a:buNone/>
           <a:tabLst/>
-          <a:defRPr b="0" baseline="0" cap="none" i="0" spc="0" strike="noStrike" sz="1800" u="none" kumimoji="0" normalizeH="0">
+          <a:defRPr kumimoji="0" sz="1800" b="0" i="0" u="none" strike="noStrike" cap="none" spc="0" normalizeH="0" baseline="0">
             <a:ln>
               <a:noFill/>
             </a:ln>
@@ -1753,7 +1762,7 @@
           <a:buFontTx/>
           <a:buNone/>
           <a:tabLst/>
-          <a:defRPr b="0" baseline="0" cap="none" i="0" spc="0" strike="noStrike" sz="1800" u="none" kumimoji="0" normalizeH="0">
+          <a:defRPr kumimoji="0" sz="1800" b="0" i="0" u="none" strike="noStrike" cap="none" spc="0" normalizeH="0" baseline="0">
             <a:ln>
               <a:noFill/>
             </a:ln>
@@ -1779,7 +1788,7 @@
           <a:buFontTx/>
           <a:buNone/>
           <a:tabLst/>
-          <a:defRPr b="0" baseline="0" cap="none" i="0" spc="0" strike="noStrike" sz="1800" u="none" kumimoji="0" normalizeH="0">
+          <a:defRPr kumimoji="0" sz="1800" b="0" i="0" u="none" strike="noStrike" cap="none" spc="0" normalizeH="0" baseline="0">
             <a:ln>
               <a:noFill/>
             </a:ln>
@@ -1792,9 +1801,15 @@
         </a:lvl9pPr>
       </a:lstStyle>
       <a:style>
-        <a:lnRef idx="0"/>
-        <a:fillRef idx="0"/>
-        <a:effectRef idx="0"/>
+        <a:lnRef idx="0">
+          <a:scrgbClr r="0" g="0" b="0"/>
+        </a:lnRef>
+        <a:fillRef idx="0">
+          <a:scrgbClr r="0" g="0" b="0"/>
+        </a:fillRef>
+        <a:effectRef idx="0">
+          <a:scrgbClr r="0" g="0" b="0"/>
+        </a:effectRef>
         <a:fontRef idx="none"/>
       </a:style>
     </a:spDef>
@@ -1811,7 +1826,7 @@
         <a:effectLst/>
         <a:sp3d/>
       </a:spPr>
-      <a:bodyPr rot="0" spcFirstLastPara="1" vertOverflow="overflow" horzOverflow="overflow" vert="horz" wrap="square" lIns="91439" tIns="45719" rIns="91439" bIns="45719" numCol="1" spcCol="38100" rtlCol="0" anchor="t" upright="0">
+      <a:bodyPr rot="0" spcFirstLastPara="1" vertOverflow="overflow" horzOverflow="overflow" vert="horz" wrap="square" lIns="91439" tIns="45719" rIns="91439" bIns="45719" numCol="1" spcCol="38100" rtlCol="0" anchor="t">
         <a:noAutofit/>
       </a:bodyPr>
       <a:lstStyle>
@@ -1830,7 +1845,7 @@
           <a:buFontTx/>
           <a:buNone/>
           <a:tabLst/>
-          <a:defRPr b="0" baseline="0" cap="none" i="0" spc="0" strike="noStrike" sz="1800" u="none" kumimoji="0" normalizeH="0">
+          <a:defRPr kumimoji="0" sz="1800" b="0" i="0" u="none" strike="noStrike" cap="none" spc="0" normalizeH="0" baseline="0">
             <a:ln>
               <a:noFill/>
             </a:ln>
@@ -1856,7 +1871,7 @@
           <a:buFontTx/>
           <a:buNone/>
           <a:tabLst/>
-          <a:defRPr b="0" baseline="0" cap="none" i="0" spc="0" strike="noStrike" sz="1800" u="none" kumimoji="0" normalizeH="0">
+          <a:defRPr kumimoji="0" sz="1800" b="0" i="0" u="none" strike="noStrike" cap="none" spc="0" normalizeH="0" baseline="0">
             <a:ln>
               <a:noFill/>
             </a:ln>
@@ -1882,7 +1897,7 @@
           <a:buFontTx/>
           <a:buNone/>
           <a:tabLst/>
-          <a:defRPr b="0" baseline="0" cap="none" i="0" spc="0" strike="noStrike" sz="1800" u="none" kumimoji="0" normalizeH="0">
+          <a:defRPr kumimoji="0" sz="1800" b="0" i="0" u="none" strike="noStrike" cap="none" spc="0" normalizeH="0" baseline="0">
             <a:ln>
               <a:noFill/>
             </a:ln>
@@ -1908,7 +1923,7 @@
           <a:buFontTx/>
           <a:buNone/>
           <a:tabLst/>
-          <a:defRPr b="0" baseline="0" cap="none" i="0" spc="0" strike="noStrike" sz="1800" u="none" kumimoji="0" normalizeH="0">
+          <a:defRPr kumimoji="0" sz="1800" b="0" i="0" u="none" strike="noStrike" cap="none" spc="0" normalizeH="0" baseline="0">
             <a:ln>
               <a:noFill/>
             </a:ln>
@@ -1934,7 +1949,7 @@
           <a:buFontTx/>
           <a:buNone/>
           <a:tabLst/>
-          <a:defRPr b="0" baseline="0" cap="none" i="0" spc="0" strike="noStrike" sz="1800" u="none" kumimoji="0" normalizeH="0">
+          <a:defRPr kumimoji="0" sz="1800" b="0" i="0" u="none" strike="noStrike" cap="none" spc="0" normalizeH="0" baseline="0">
             <a:ln>
               <a:noFill/>
             </a:ln>
@@ -1960,7 +1975,7 @@
           <a:buFontTx/>
           <a:buNone/>
           <a:tabLst/>
-          <a:defRPr b="0" baseline="0" cap="none" i="0" spc="0" strike="noStrike" sz="1800" u="none" kumimoji="0" normalizeH="0">
+          <a:defRPr kumimoji="0" sz="1800" b="0" i="0" u="none" strike="noStrike" cap="none" spc="0" normalizeH="0" baseline="0">
             <a:ln>
               <a:noFill/>
             </a:ln>
@@ -1986,7 +2001,7 @@
           <a:buFontTx/>
           <a:buNone/>
           <a:tabLst/>
-          <a:defRPr b="0" baseline="0" cap="none" i="0" spc="0" strike="noStrike" sz="1800" u="none" kumimoji="0" normalizeH="0">
+          <a:defRPr kumimoji="0" sz="1800" b="0" i="0" u="none" strike="noStrike" cap="none" spc="0" normalizeH="0" baseline="0">
             <a:ln>
               <a:noFill/>
             </a:ln>
@@ -2012,7 +2027,7 @@
           <a:buFontTx/>
           <a:buNone/>
           <a:tabLst/>
-          <a:defRPr b="0" baseline="0" cap="none" i="0" spc="0" strike="noStrike" sz="1800" u="none" kumimoji="0" normalizeH="0">
+          <a:defRPr kumimoji="0" sz="1800" b="0" i="0" u="none" strike="noStrike" cap="none" spc="0" normalizeH="0" baseline="0">
             <a:ln>
               <a:noFill/>
             </a:ln>
@@ -2038,7 +2053,7 @@
           <a:buFontTx/>
           <a:buNone/>
           <a:tabLst/>
-          <a:defRPr b="0" baseline="0" cap="none" i="0" spc="0" strike="noStrike" sz="1800" u="none" kumimoji="0" normalizeH="0">
+          <a:defRPr kumimoji="0" sz="1800" b="0" i="0" u="none" strike="noStrike" cap="none" spc="0" normalizeH="0" baseline="0">
             <a:ln>
               <a:noFill/>
             </a:ln>
@@ -2064,7 +2079,7 @@
           <a:buFontTx/>
           <a:buNone/>
           <a:tabLst/>
-          <a:defRPr b="0" baseline="0" cap="none" i="0" spc="0" strike="noStrike" sz="1800" u="none" kumimoji="0" normalizeH="0">
+          <a:defRPr kumimoji="0" sz="1800" b="0" i="0" u="none" strike="noStrike" cap="none" spc="0" normalizeH="0" baseline="0">
             <a:ln>
               <a:noFill/>
             </a:ln>
@@ -2077,9 +2092,15 @@
         </a:lvl9pPr>
       </a:lstStyle>
       <a:style>
-        <a:lnRef idx="0"/>
-        <a:fillRef idx="0"/>
-        <a:effectRef idx="0"/>
+        <a:lnRef idx="0">
+          <a:scrgbClr r="0" g="0" b="0"/>
+        </a:lnRef>
+        <a:fillRef idx="0">
+          <a:scrgbClr r="0" g="0" b="0"/>
+        </a:fillRef>
+        <a:effectRef idx="0">
+          <a:scrgbClr r="0" g="0" b="0"/>
+        </a:effectRef>
         <a:fontRef idx="none"/>
       </a:style>
     </a:lnDef>
@@ -2093,7 +2114,7 @@
         <a:effectLst/>
         <a:sp3d/>
       </a:spPr>
-      <a:bodyPr rot="0" spcFirstLastPara="1" vertOverflow="overflow" horzOverflow="overflow" vert="horz" wrap="square" lIns="0" tIns="0" rIns="0" bIns="0" numCol="1" spcCol="38100" rtlCol="0" anchor="t" upright="0">
+      <a:bodyPr rot="0" spcFirstLastPara="1" vertOverflow="overflow" horzOverflow="overflow" vert="horz" wrap="square" lIns="0" tIns="0" rIns="0" bIns="0" numCol="1" spcCol="38100" rtlCol="0" anchor="t">
         <a:spAutoFit/>
       </a:bodyPr>
       <a:lstStyle>
@@ -2112,7 +2133,7 @@
           <a:buFontTx/>
           <a:buNone/>
           <a:tabLst/>
-          <a:defRPr b="0" baseline="0" cap="none" i="0" spc="0" strike="noStrike" sz="1800" u="none" kumimoji="0" normalizeH="0">
+          <a:defRPr kumimoji="0" sz="1800" b="0" i="0" u="none" strike="noStrike" cap="none" spc="0" normalizeH="0" baseline="0">
             <a:ln>
               <a:noFill/>
             </a:ln>
@@ -2142,7 +2163,7 @@
           <a:buFontTx/>
           <a:buNone/>
           <a:tabLst/>
-          <a:defRPr b="0" baseline="0" cap="none" i="0" spc="0" strike="noStrike" sz="1800" u="none" kumimoji="0" normalizeH="0">
+          <a:defRPr kumimoji="0" sz="1800" b="0" i="0" u="none" strike="noStrike" cap="none" spc="0" normalizeH="0" baseline="0">
             <a:ln>
               <a:noFill/>
             </a:ln>
@@ -2168,7 +2189,7 @@
           <a:buFontTx/>
           <a:buNone/>
           <a:tabLst/>
-          <a:defRPr b="0" baseline="0" cap="none" i="0" spc="0" strike="noStrike" sz="1800" u="none" kumimoji="0" normalizeH="0">
+          <a:defRPr kumimoji="0" sz="1800" b="0" i="0" u="none" strike="noStrike" cap="none" spc="0" normalizeH="0" baseline="0">
             <a:ln>
               <a:noFill/>
             </a:ln>
@@ -2194,7 +2215,7 @@
           <a:buFontTx/>
           <a:buNone/>
           <a:tabLst/>
-          <a:defRPr b="0" baseline="0" cap="none" i="0" spc="0" strike="noStrike" sz="1800" u="none" kumimoji="0" normalizeH="0">
+          <a:defRPr kumimoji="0" sz="1800" b="0" i="0" u="none" strike="noStrike" cap="none" spc="0" normalizeH="0" baseline="0">
             <a:ln>
               <a:noFill/>
             </a:ln>
@@ -2220,7 +2241,7 @@
           <a:buFontTx/>
           <a:buNone/>
           <a:tabLst/>
-          <a:defRPr b="0" baseline="0" cap="none" i="0" spc="0" strike="noStrike" sz="1800" u="none" kumimoji="0" normalizeH="0">
+          <a:defRPr kumimoji="0" sz="1800" b="0" i="0" u="none" strike="noStrike" cap="none" spc="0" normalizeH="0" baseline="0">
             <a:ln>
               <a:noFill/>
             </a:ln>
@@ -2246,7 +2267,7 @@
           <a:buFontTx/>
           <a:buNone/>
           <a:tabLst/>
-          <a:defRPr b="0" baseline="0" cap="none" i="0" spc="0" strike="noStrike" sz="1800" u="none" kumimoji="0" normalizeH="0">
+          <a:defRPr kumimoji="0" sz="1800" b="0" i="0" u="none" strike="noStrike" cap="none" spc="0" normalizeH="0" baseline="0">
             <a:ln>
               <a:noFill/>
             </a:ln>
@@ -2272,7 +2293,7 @@
           <a:buFontTx/>
           <a:buNone/>
           <a:tabLst/>
-          <a:defRPr b="0" baseline="0" cap="none" i="0" spc="0" strike="noStrike" sz="1800" u="none" kumimoji="0" normalizeH="0">
+          <a:defRPr kumimoji="0" sz="1800" b="0" i="0" u="none" strike="noStrike" cap="none" spc="0" normalizeH="0" baseline="0">
             <a:ln>
               <a:noFill/>
             </a:ln>
@@ -2298,7 +2319,7 @@
           <a:buFontTx/>
           <a:buNone/>
           <a:tabLst/>
-          <a:defRPr b="0" baseline="0" cap="none" i="0" spc="0" strike="noStrike" sz="1800" u="none" kumimoji="0" normalizeH="0">
+          <a:defRPr kumimoji="0" sz="1800" b="0" i="0" u="none" strike="noStrike" cap="none" spc="0" normalizeH="0" baseline="0">
             <a:ln>
               <a:noFill/>
             </a:ln>
@@ -2324,7 +2345,7 @@
           <a:buFontTx/>
           <a:buNone/>
           <a:tabLst/>
-          <a:defRPr b="0" baseline="0" cap="none" i="0" spc="0" strike="noStrike" sz="1800" u="none" kumimoji="0" normalizeH="0">
+          <a:defRPr kumimoji="0" sz="1800" b="0" i="0" u="none" strike="noStrike" cap="none" spc="0" normalizeH="0" baseline="0">
             <a:ln>
               <a:noFill/>
             </a:ln>
@@ -2350,7 +2371,7 @@
           <a:buFontTx/>
           <a:buNone/>
           <a:tabLst/>
-          <a:defRPr b="0" baseline="0" cap="none" i="0" spc="0" strike="noStrike" sz="1800" u="none" kumimoji="0" normalizeH="0">
+          <a:defRPr kumimoji="0" sz="1800" b="0" i="0" u="none" strike="noStrike" cap="none" spc="0" normalizeH="0" baseline="0">
             <a:ln>
               <a:noFill/>
             </a:ln>
@@ -2363,12 +2384,19 @@
         </a:lvl9pPr>
       </a:lstStyle>
       <a:style>
-        <a:lnRef idx="0"/>
-        <a:fillRef idx="0"/>
-        <a:effectRef idx="0"/>
+        <a:lnRef idx="0">
+          <a:scrgbClr r="0" g="0" b="0"/>
+        </a:lnRef>
+        <a:fillRef idx="0">
+          <a:scrgbClr r="0" g="0" b="0"/>
+        </a:fillRef>
+        <a:effectRef idx="0">
+          <a:scrgbClr r="0" g="0" b="0"/>
+        </a:effectRef>
         <a:fontRef idx="none"/>
       </a:style>
     </a:txDef>
   </a:objectDefaults>
+  <a:extraClrSchemeLst/>
 </a:theme>
 </file>
</xml_diff>